<commit_message>
New code with contrast enhance and li threshold, plus blob th for GFP/RFP
</commit_message>
<xml_diff>
--- a/FISH_spot_counting_parameters.docx
+++ b/FISH_spot_counting_parameters.docx
@@ -31,6 +31,7 @@
           <w:rFonts w:ascii="Courier New" w:hAnsi="Courier New" w:cs="Courier New"/>
           <w:b/>
           <w:bCs/>
+          <w:highlight w:val="yellow"/>
         </w:rPr>
         <w:t>spot_distance_cutoff</w:t>
       </w:r>
@@ -38,6 +39,7 @@
       <w:r>
         <w:rPr>
           <w:rFonts w:ascii="Courier New" w:hAnsi="Courier New" w:cs="Courier New"/>
+          <w:highlight w:val="yellow"/>
         </w:rPr>
         <w:t>: max distance between for 2 spots to be considered 1</w:t>
       </w:r>
@@ -89,6 +91,300 @@
           <w:rFonts w:ascii="Courier New" w:hAnsi="Courier New" w:cs="Courier New"/>
         </w:rPr>
       </w:pPr>
+      <w:r>
+        <w:rPr>
+          <w:rFonts w:ascii="Courier New" w:hAnsi="Courier New" w:cs="Courier New"/>
+        </w:rPr>
+        <w:t>NUCLEI DETECTION PARAMETERS:</w:t>
+      </w:r>
+    </w:p>
+    <w:p>
+      <w:pPr>
+        <w:tabs>
+          <w:tab w:val="left" w:pos="720"/>
+          <w:tab w:val="left" w:pos="1440"/>
+          <w:tab w:val="left" w:pos="2160"/>
+          <w:tab w:val="left" w:pos="2880"/>
+          <w:tab w:val="left" w:pos="3600"/>
+          <w:tab w:val="left" w:pos="4320"/>
+          <w:tab w:val="left" w:pos="5040"/>
+          <w:tab w:val="left" w:pos="5760"/>
+          <w:tab w:val="left" w:pos="6480"/>
+          <w:tab w:val="left" w:pos="7200"/>
+          <w:tab w:val="left" w:pos="7920"/>
+          <w:tab w:val="left" w:pos="8640"/>
+        </w:tabs>
+        <w:autoSpaceDE w:val="0"/>
+        <w:autoSpaceDN w:val="0"/>
+        <w:adjustRightInd w:val="0"/>
+        <w:rPr>
+          <w:rFonts w:ascii="Courier New" w:hAnsi="Courier New" w:cs="Courier New"/>
+        </w:rPr>
+      </w:pPr>
+    </w:p>
+    <w:p>
+      <w:pPr>
+        <w:tabs>
+          <w:tab w:val="left" w:pos="720"/>
+          <w:tab w:val="left" w:pos="1440"/>
+          <w:tab w:val="left" w:pos="2160"/>
+          <w:tab w:val="left" w:pos="2880"/>
+          <w:tab w:val="left" w:pos="3600"/>
+          <w:tab w:val="left" w:pos="4320"/>
+          <w:tab w:val="left" w:pos="5040"/>
+          <w:tab w:val="left" w:pos="5760"/>
+          <w:tab w:val="left" w:pos="6480"/>
+          <w:tab w:val="left" w:pos="7200"/>
+          <w:tab w:val="left" w:pos="7920"/>
+          <w:tab w:val="left" w:pos="8640"/>
+        </w:tabs>
+        <w:autoSpaceDE w:val="0"/>
+        <w:autoSpaceDN w:val="0"/>
+        <w:adjustRightInd w:val="0"/>
+        <w:rPr>
+          <w:rFonts w:ascii="Courier New" w:hAnsi="Courier New" w:cs="Courier New"/>
+        </w:rPr>
+      </w:pPr>
+      <w:proofErr w:type="spellStart"/>
+      <w:r>
+        <w:rPr>
+          <w:rFonts w:ascii="Courier New" w:hAnsi="Courier New" w:cs="Courier New"/>
+          <w:b/>
+        </w:rPr>
+        <w:t>nucl_id_contrast_enh_type</w:t>
+      </w:r>
+      <w:proofErr w:type="spellEnd"/>
+      <w:r>
+        <w:rPr>
+          <w:rFonts w:ascii="Courier New" w:hAnsi="Courier New" w:cs="Courier New"/>
+        </w:rPr>
+        <w:t xml:space="preserve">: method to use for contrast enhancement of DAPI image - 2 options: </w:t>
+      </w:r>
+      <w:r>
+        <w:rPr>
+          <w:rFonts w:ascii="Courier New" w:hAnsi="Courier New" w:cs="Courier New"/>
+          <w:b/>
+        </w:rPr>
+        <w:t>none</w:t>
+      </w:r>
+      <w:r>
+        <w:rPr>
+          <w:rFonts w:ascii="Courier New" w:hAnsi="Courier New" w:cs="Courier New"/>
+        </w:rPr>
+        <w:t xml:space="preserve"> </w:t>
+      </w:r>
+      <w:r>
+        <w:rPr>
+          <w:rFonts w:ascii="Courier New" w:hAnsi="Courier New" w:cs="Courier New"/>
+        </w:rPr>
+        <w:t>(no contrast-</w:t>
+      </w:r>
+      <w:r>
+        <w:rPr>
+          <w:rFonts w:ascii="Courier New" w:hAnsi="Courier New" w:cs="Courier New"/>
+        </w:rPr>
+        <w:t xml:space="preserve">enhance) or </w:t>
+      </w:r>
+      <w:proofErr w:type="spellStart"/>
+      <w:r>
+        <w:rPr>
+          <w:rFonts w:ascii="Courier New" w:hAnsi="Courier New" w:cs="Courier New"/>
+          <w:b/>
+        </w:rPr>
+        <w:t>rescale_percentile</w:t>
+      </w:r>
+      <w:proofErr w:type="spellEnd"/>
+    </w:p>
+    <w:p>
+      <w:pPr>
+        <w:tabs>
+          <w:tab w:val="left" w:pos="720"/>
+          <w:tab w:val="left" w:pos="1440"/>
+          <w:tab w:val="left" w:pos="2160"/>
+          <w:tab w:val="left" w:pos="2880"/>
+          <w:tab w:val="left" w:pos="3600"/>
+          <w:tab w:val="left" w:pos="4320"/>
+          <w:tab w:val="left" w:pos="5040"/>
+          <w:tab w:val="left" w:pos="5760"/>
+          <w:tab w:val="left" w:pos="6480"/>
+          <w:tab w:val="left" w:pos="7200"/>
+          <w:tab w:val="left" w:pos="7920"/>
+          <w:tab w:val="left" w:pos="8640"/>
+        </w:tabs>
+        <w:autoSpaceDE w:val="0"/>
+        <w:autoSpaceDN w:val="0"/>
+        <w:adjustRightInd w:val="0"/>
+        <w:rPr>
+          <w:rFonts w:ascii="Courier New" w:hAnsi="Courier New" w:cs="Courier New"/>
+        </w:rPr>
+      </w:pPr>
+    </w:p>
+    <w:p>
+      <w:pPr>
+        <w:tabs>
+          <w:tab w:val="left" w:pos="720"/>
+          <w:tab w:val="left" w:pos="1440"/>
+          <w:tab w:val="left" w:pos="2160"/>
+          <w:tab w:val="left" w:pos="2880"/>
+          <w:tab w:val="left" w:pos="3600"/>
+          <w:tab w:val="left" w:pos="4320"/>
+          <w:tab w:val="left" w:pos="5040"/>
+          <w:tab w:val="left" w:pos="5760"/>
+          <w:tab w:val="left" w:pos="6480"/>
+          <w:tab w:val="left" w:pos="7200"/>
+          <w:tab w:val="left" w:pos="7920"/>
+          <w:tab w:val="left" w:pos="8640"/>
+        </w:tabs>
+        <w:autoSpaceDE w:val="0"/>
+        <w:autoSpaceDN w:val="0"/>
+        <w:adjustRightInd w:val="0"/>
+        <w:rPr>
+          <w:rFonts w:ascii="Courier New" w:hAnsi="Courier New" w:cs="Courier New"/>
+        </w:rPr>
+      </w:pPr>
+      <w:proofErr w:type="spellStart"/>
+      <w:r>
+        <w:rPr>
+          <w:rFonts w:ascii="Courier New" w:hAnsi="Courier New" w:cs="Courier New"/>
+          <w:b/>
+          <w:highlight w:val="yellow"/>
+        </w:rPr>
+        <w:t>nucl_id_ce_percentile</w:t>
+      </w:r>
+      <w:proofErr w:type="spellEnd"/>
+      <w:r>
+        <w:rPr>
+          <w:rFonts w:ascii="Courier New" w:hAnsi="Courier New" w:cs="Courier New"/>
+          <w:highlight w:val="yellow"/>
+        </w:rPr>
+        <w:t xml:space="preserve">: </w:t>
+      </w:r>
+      <w:r>
+        <w:rPr>
+          <w:rFonts w:ascii="Courier New" w:hAnsi="Courier New" w:cs="Courier New"/>
+          <w:highlight w:val="yellow"/>
+        </w:rPr>
+        <w:t xml:space="preserve">the </w:t>
+      </w:r>
+      <w:r>
+        <w:rPr>
+          <w:rFonts w:ascii="Courier New" w:hAnsi="Courier New" w:cs="Courier New"/>
+          <w:highlight w:val="yellow"/>
+        </w:rPr>
+        <w:t xml:space="preserve">top/bottom </w:t>
+      </w:r>
+      <w:r>
+        <w:rPr>
+          <w:rFonts w:ascii="Courier New" w:hAnsi="Courier New" w:cs="Courier New"/>
+          <w:highlight w:val="yellow"/>
+        </w:rPr>
+        <w:t>percentile of pixels to set to the image maximum/minimum when rescaling pixel values.</w:t>
+      </w:r>
+      <w:r>
+        <w:rPr>
+          <w:rFonts w:ascii="Courier New" w:hAnsi="Courier New" w:cs="Courier New"/>
+          <w:highlight w:val="yellow"/>
+        </w:rPr>
+        <w:t xml:space="preserve">  Similar to % “saturated pixels” in </w:t>
+      </w:r>
+      <w:proofErr w:type="spellStart"/>
+      <w:r>
+        <w:rPr>
+          <w:rFonts w:ascii="Courier New" w:hAnsi="Courier New" w:cs="Courier New"/>
+          <w:highlight w:val="yellow"/>
+        </w:rPr>
+        <w:t>Imagej’s</w:t>
+      </w:r>
+      <w:proofErr w:type="spellEnd"/>
+      <w:r>
+        <w:rPr>
+          <w:rFonts w:ascii="Courier New" w:hAnsi="Courier New" w:cs="Courier New"/>
+          <w:highlight w:val="yellow"/>
+        </w:rPr>
+        <w:t xml:space="preserve"> Contrast Enhance.</w:t>
+      </w:r>
+      <w:r>
+        <w:rPr>
+          <w:rFonts w:ascii="Courier New" w:hAnsi="Courier New" w:cs="Courier New"/>
+        </w:rPr>
+        <w:t xml:space="preserve">  *NOTE* if this is set to 0, then it is the same as setting </w:t>
+      </w:r>
+      <w:r>
+        <w:rPr>
+          <w:rFonts w:ascii="Courier New" w:hAnsi="Courier New" w:cs="Courier New"/>
+          <w:b/>
+        </w:rPr>
+        <w:t>none</w:t>
+      </w:r>
+      <w:r>
+        <w:rPr>
+          <w:rFonts w:ascii="Courier New" w:hAnsi="Courier New" w:cs="Courier New"/>
+        </w:rPr>
+        <w:t xml:space="preserve"> for </w:t>
+      </w:r>
+      <w:proofErr w:type="spellStart"/>
+      <w:r>
+        <w:rPr>
+          <w:rFonts w:ascii="Courier New" w:hAnsi="Courier New" w:cs="Courier New"/>
+          <w:b/>
+        </w:rPr>
+        <w:t>nucl_id_contrast_enh_type</w:t>
+      </w:r>
+      <w:proofErr w:type="spellEnd"/>
+      <w:r>
+        <w:rPr>
+          <w:rFonts w:ascii="Courier New" w:hAnsi="Courier New" w:cs="Courier New"/>
+        </w:rPr>
+        <w:t xml:space="preserve"> (no contrast-enhance)</w:t>
+      </w:r>
+    </w:p>
+    <w:p>
+      <w:pPr>
+        <w:tabs>
+          <w:tab w:val="left" w:pos="720"/>
+          <w:tab w:val="left" w:pos="1440"/>
+          <w:tab w:val="left" w:pos="2160"/>
+          <w:tab w:val="left" w:pos="2880"/>
+          <w:tab w:val="left" w:pos="3600"/>
+          <w:tab w:val="left" w:pos="4320"/>
+          <w:tab w:val="left" w:pos="5040"/>
+          <w:tab w:val="left" w:pos="5760"/>
+          <w:tab w:val="left" w:pos="6480"/>
+          <w:tab w:val="left" w:pos="7200"/>
+          <w:tab w:val="left" w:pos="7920"/>
+          <w:tab w:val="left" w:pos="8640"/>
+        </w:tabs>
+        <w:autoSpaceDE w:val="0"/>
+        <w:autoSpaceDN w:val="0"/>
+        <w:adjustRightInd w:val="0"/>
+        <w:rPr>
+          <w:rFonts w:ascii="Courier New" w:hAnsi="Courier New" w:cs="Courier New"/>
+        </w:rPr>
+      </w:pPr>
+    </w:p>
+    <w:p>
+      <w:pPr>
+        <w:tabs>
+          <w:tab w:val="left" w:pos="720"/>
+          <w:tab w:val="left" w:pos="1440"/>
+          <w:tab w:val="left" w:pos="2160"/>
+          <w:tab w:val="left" w:pos="2880"/>
+          <w:tab w:val="left" w:pos="3600"/>
+          <w:tab w:val="left" w:pos="4320"/>
+          <w:tab w:val="left" w:pos="5040"/>
+          <w:tab w:val="left" w:pos="5760"/>
+          <w:tab w:val="left" w:pos="6480"/>
+          <w:tab w:val="left" w:pos="7200"/>
+          <w:tab w:val="left" w:pos="7920"/>
+          <w:tab w:val="left" w:pos="8640"/>
+        </w:tabs>
+        <w:autoSpaceDE w:val="0"/>
+        <w:autoSpaceDN w:val="0"/>
+        <w:adjustRightInd w:val="0"/>
+        <w:rPr>
+          <w:rFonts w:ascii="Courier New" w:hAnsi="Courier New" w:cs="Courier New"/>
+        </w:rPr>
+      </w:pPr>
       <w:proofErr w:type="spellStart"/>
       <w:r>
         <w:rPr>
@@ -379,6 +675,7 @@
           <w:rFonts w:ascii="Courier New" w:hAnsi="Courier New" w:cs="Courier New"/>
           <w:b/>
           <w:bCs/>
+          <w:highlight w:val="yellow"/>
         </w:rPr>
         <w:t>nucl_id_th</w:t>
       </w:r>
@@ -388,19 +685,29 @@
           <w:rFonts w:ascii="Courier New" w:hAnsi="Courier New" w:cs="Courier New"/>
           <w:b/>
           <w:bCs/>
+          <w:highlight w:val="yellow"/>
         </w:rPr>
         <w:t xml:space="preserve">: </w:t>
       </w:r>
       <w:r>
         <w:rPr>
           <w:rFonts w:ascii="Courier New" w:hAnsi="Courier New" w:cs="Courier New"/>
-        </w:rPr>
-        <w:t>thresholding algorithm to define nucleus objects (e.g. “</w:t>
-      </w:r>
-      <w:proofErr w:type="spellStart"/>
-      <w:r>
-        <w:rPr>
-          <w:rFonts w:ascii="Courier New" w:hAnsi="Courier New" w:cs="Courier New"/>
+          <w:highlight w:val="yellow"/>
+        </w:rPr>
+        <w:t xml:space="preserve">thresholding algorithm to define nucleus objects (e.g. </w:t>
+      </w:r>
+      <w:r>
+        <w:rPr>
+          <w:rFonts w:ascii="Courier New" w:hAnsi="Courier New" w:cs="Courier New"/>
+          <w:highlight w:val="yellow"/>
+        </w:rPr>
+        <w:t>“</w:t>
+      </w:r>
+      <w:proofErr w:type="spellStart"/>
+      <w:r>
+        <w:rPr>
+          <w:rFonts w:ascii="Courier New" w:hAnsi="Courier New" w:cs="Courier New"/>
+          <w:highlight w:val="yellow"/>
         </w:rPr>
         <w:t>otsu</w:t>
       </w:r>
@@ -408,317 +715,31 @@
       <w:r>
         <w:rPr>
           <w:rFonts w:ascii="Courier New" w:hAnsi="Courier New" w:cs="Courier New"/>
+          <w:highlight w:val="yellow"/>
+        </w:rPr>
+        <w:t xml:space="preserve">” or </w:t>
+      </w:r>
+      <w:r>
+        <w:rPr>
+          <w:rFonts w:ascii="Courier New" w:hAnsi="Courier New" w:cs="Courier New"/>
+          <w:highlight w:val="yellow"/>
+        </w:rPr>
+        <w:t>“</w:t>
+      </w:r>
+      <w:r>
+        <w:rPr>
+          <w:rFonts w:ascii="Courier New" w:hAnsi="Courier New" w:cs="Courier New"/>
+          <w:highlight w:val="yellow"/>
+        </w:rPr>
+        <w:t>li”</w:t>
+      </w:r>
+      <w:r>
+        <w:rPr>
+          <w:rFonts w:ascii="Courier New" w:hAnsi="Courier New" w:cs="Courier New"/>
+          <w:highlight w:val="yellow"/>
         </w:rPr>
         <w:t>)</w:t>
       </w:r>
-    </w:p>
-    <w:p>
-      <w:pPr>
-        <w:tabs>
-          <w:tab w:val="left" w:pos="720"/>
-          <w:tab w:val="left" w:pos="1440"/>
-          <w:tab w:val="left" w:pos="2160"/>
-          <w:tab w:val="left" w:pos="2880"/>
-          <w:tab w:val="left" w:pos="3600"/>
-          <w:tab w:val="left" w:pos="4320"/>
-          <w:tab w:val="left" w:pos="5040"/>
-          <w:tab w:val="left" w:pos="5760"/>
-          <w:tab w:val="left" w:pos="6480"/>
-          <w:tab w:val="left" w:pos="7200"/>
-          <w:tab w:val="left" w:pos="7920"/>
-          <w:tab w:val="left" w:pos="8640"/>
-        </w:tabs>
-        <w:autoSpaceDE w:val="0"/>
-        <w:autoSpaceDN w:val="0"/>
-        <w:adjustRightInd w:val="0"/>
-        <w:rPr>
-          <w:rFonts w:ascii="Courier New" w:hAnsi="Courier New" w:cs="Courier New"/>
-        </w:rPr>
-      </w:pPr>
-    </w:p>
-    <w:p>
-      <w:pPr>
-        <w:tabs>
-          <w:tab w:val="left" w:pos="720"/>
-          <w:tab w:val="left" w:pos="1440"/>
-          <w:tab w:val="left" w:pos="2160"/>
-          <w:tab w:val="left" w:pos="2880"/>
-          <w:tab w:val="left" w:pos="3600"/>
-          <w:tab w:val="left" w:pos="4320"/>
-          <w:tab w:val="left" w:pos="5040"/>
-          <w:tab w:val="left" w:pos="5760"/>
-          <w:tab w:val="left" w:pos="6480"/>
-          <w:tab w:val="left" w:pos="7200"/>
-          <w:tab w:val="left" w:pos="7920"/>
-          <w:tab w:val="left" w:pos="8640"/>
-        </w:tabs>
-        <w:autoSpaceDE w:val="0"/>
-        <w:autoSpaceDN w:val="0"/>
-        <w:adjustRightInd w:val="0"/>
-        <w:rPr>
-          <w:rFonts w:ascii="Courier New" w:hAnsi="Courier New" w:cs="Courier New"/>
-        </w:rPr>
-      </w:pPr>
-      <w:proofErr w:type="spellStart"/>
-      <w:r>
-        <w:rPr>
-          <w:rFonts w:ascii="Courier New" w:hAnsi="Courier New" w:cs="Courier New"/>
-          <w:b/>
-          <w:bCs/>
-        </w:rPr>
-        <w:t>nucl_id_min_solidity</w:t>
-      </w:r>
-      <w:proofErr w:type="spellEnd"/>
-      <w:r>
-        <w:rPr>
-          <w:rFonts w:ascii="Courier New" w:hAnsi="Courier New" w:cs="Courier New"/>
-        </w:rPr>
-        <w:t xml:space="preserve">: minimum solidity to be included as a </w:t>
-      </w:r>
-      <w:proofErr w:type="gramStart"/>
-      <w:r>
-        <w:rPr>
-          <w:rFonts w:ascii="Courier New" w:hAnsi="Courier New" w:cs="Courier New"/>
-        </w:rPr>
-        <w:t>nuclei</w:t>
-      </w:r>
-      <w:proofErr w:type="gramEnd"/>
-      <w:r>
-        <w:rPr>
-          <w:rFonts w:ascii="Courier New" w:hAnsi="Courier New" w:cs="Courier New"/>
-        </w:rPr>
-        <w:t xml:space="preserve"> (otherwise object is discarded for the analysis)</w:t>
-      </w:r>
-    </w:p>
-    <w:p>
-      <w:pPr>
-        <w:tabs>
-          <w:tab w:val="left" w:pos="720"/>
-          <w:tab w:val="left" w:pos="1440"/>
-          <w:tab w:val="left" w:pos="2160"/>
-          <w:tab w:val="left" w:pos="2880"/>
-          <w:tab w:val="left" w:pos="3600"/>
-          <w:tab w:val="left" w:pos="4320"/>
-          <w:tab w:val="left" w:pos="5040"/>
-          <w:tab w:val="left" w:pos="5760"/>
-          <w:tab w:val="left" w:pos="6480"/>
-          <w:tab w:val="left" w:pos="7200"/>
-          <w:tab w:val="left" w:pos="7920"/>
-          <w:tab w:val="left" w:pos="8640"/>
-        </w:tabs>
-        <w:autoSpaceDE w:val="0"/>
-        <w:autoSpaceDN w:val="0"/>
-        <w:adjustRightInd w:val="0"/>
-        <w:rPr>
-          <w:rFonts w:ascii="Courier New" w:hAnsi="Courier New" w:cs="Courier New"/>
-        </w:rPr>
-      </w:pPr>
-    </w:p>
-    <w:p>
-      <w:pPr>
-        <w:tabs>
-          <w:tab w:val="left" w:pos="720"/>
-          <w:tab w:val="left" w:pos="1440"/>
-          <w:tab w:val="left" w:pos="2160"/>
-          <w:tab w:val="left" w:pos="2880"/>
-          <w:tab w:val="left" w:pos="3600"/>
-          <w:tab w:val="left" w:pos="4320"/>
-          <w:tab w:val="left" w:pos="5040"/>
-          <w:tab w:val="left" w:pos="5760"/>
-          <w:tab w:val="left" w:pos="6480"/>
-          <w:tab w:val="left" w:pos="7200"/>
-          <w:tab w:val="left" w:pos="7920"/>
-          <w:tab w:val="left" w:pos="8640"/>
-        </w:tabs>
-        <w:autoSpaceDE w:val="0"/>
-        <w:autoSpaceDN w:val="0"/>
-        <w:adjustRightInd w:val="0"/>
-        <w:rPr>
-          <w:rFonts w:ascii="Courier New" w:hAnsi="Courier New" w:cs="Courier New"/>
-        </w:rPr>
-      </w:pPr>
-      <w:proofErr w:type="spellStart"/>
-      <w:r>
-        <w:rPr>
-          <w:rFonts w:ascii="Courier New" w:hAnsi="Courier New" w:cs="Courier New"/>
-          <w:b/>
-          <w:bCs/>
-        </w:rPr>
-        <w:t>nucl_id_min_area</w:t>
-      </w:r>
-      <w:proofErr w:type="spellEnd"/>
-      <w:r>
-        <w:rPr>
-          <w:rFonts w:ascii="Courier New" w:hAnsi="Courier New" w:cs="Courier New"/>
-        </w:rPr>
-        <w:t>: minimum area of nuclei, objects smaller will be discarded</w:t>
-      </w:r>
-    </w:p>
-    <w:p>
-      <w:pPr>
-        <w:tabs>
-          <w:tab w:val="left" w:pos="720"/>
-          <w:tab w:val="left" w:pos="1440"/>
-          <w:tab w:val="left" w:pos="2160"/>
-          <w:tab w:val="left" w:pos="2880"/>
-          <w:tab w:val="left" w:pos="3600"/>
-          <w:tab w:val="left" w:pos="4320"/>
-          <w:tab w:val="left" w:pos="5040"/>
-          <w:tab w:val="left" w:pos="5760"/>
-          <w:tab w:val="left" w:pos="6480"/>
-          <w:tab w:val="left" w:pos="7200"/>
-          <w:tab w:val="left" w:pos="7920"/>
-          <w:tab w:val="left" w:pos="8640"/>
-        </w:tabs>
-        <w:autoSpaceDE w:val="0"/>
-        <w:autoSpaceDN w:val="0"/>
-        <w:adjustRightInd w:val="0"/>
-        <w:rPr>
-          <w:rFonts w:ascii="Courier New" w:hAnsi="Courier New" w:cs="Courier New"/>
-        </w:rPr>
-      </w:pPr>
-    </w:p>
-    <w:p>
-      <w:pPr>
-        <w:tabs>
-          <w:tab w:val="left" w:pos="720"/>
-          <w:tab w:val="left" w:pos="1440"/>
-          <w:tab w:val="left" w:pos="2160"/>
-          <w:tab w:val="left" w:pos="2880"/>
-          <w:tab w:val="left" w:pos="3600"/>
-          <w:tab w:val="left" w:pos="4320"/>
-          <w:tab w:val="left" w:pos="5040"/>
-          <w:tab w:val="left" w:pos="5760"/>
-          <w:tab w:val="left" w:pos="6480"/>
-          <w:tab w:val="left" w:pos="7200"/>
-          <w:tab w:val="left" w:pos="7920"/>
-          <w:tab w:val="left" w:pos="8640"/>
-        </w:tabs>
-        <w:autoSpaceDE w:val="0"/>
-        <w:autoSpaceDN w:val="0"/>
-        <w:adjustRightInd w:val="0"/>
-        <w:rPr>
-          <w:rFonts w:ascii="Courier New" w:hAnsi="Courier New" w:cs="Courier New"/>
-        </w:rPr>
-      </w:pPr>
-      <w:proofErr w:type="spellStart"/>
-      <w:r>
-        <w:rPr>
-          <w:rFonts w:ascii="Courier New" w:hAnsi="Courier New" w:cs="Courier New"/>
-          <w:b/>
-          <w:bCs/>
-        </w:rPr>
-        <w:t>nucl_id_max_area</w:t>
-      </w:r>
-      <w:proofErr w:type="spellEnd"/>
-      <w:r>
-        <w:rPr>
-          <w:rFonts w:ascii="Courier New" w:hAnsi="Courier New" w:cs="Courier New"/>
-        </w:rPr>
-        <w:t>: maximum area of nuclei, objects larger will be discarded</w:t>
-      </w:r>
-    </w:p>
-    <w:p>
-      <w:pPr>
-        <w:tabs>
-          <w:tab w:val="left" w:pos="720"/>
-          <w:tab w:val="left" w:pos="1440"/>
-          <w:tab w:val="left" w:pos="2160"/>
-          <w:tab w:val="left" w:pos="2880"/>
-          <w:tab w:val="left" w:pos="3600"/>
-          <w:tab w:val="left" w:pos="4320"/>
-          <w:tab w:val="left" w:pos="5040"/>
-          <w:tab w:val="left" w:pos="5760"/>
-          <w:tab w:val="left" w:pos="6480"/>
-          <w:tab w:val="left" w:pos="7200"/>
-          <w:tab w:val="left" w:pos="7920"/>
-          <w:tab w:val="left" w:pos="8640"/>
-        </w:tabs>
-        <w:autoSpaceDE w:val="0"/>
-        <w:autoSpaceDN w:val="0"/>
-        <w:adjustRightInd w:val="0"/>
-        <w:rPr>
-          <w:rFonts w:ascii="Courier New" w:hAnsi="Courier New" w:cs="Courier New"/>
-        </w:rPr>
-      </w:pPr>
-    </w:p>
-    <w:p>
-      <w:pPr>
-        <w:tabs>
-          <w:tab w:val="left" w:pos="720"/>
-          <w:tab w:val="left" w:pos="1440"/>
-          <w:tab w:val="left" w:pos="2160"/>
-          <w:tab w:val="left" w:pos="2880"/>
-          <w:tab w:val="left" w:pos="3600"/>
-          <w:tab w:val="left" w:pos="4320"/>
-          <w:tab w:val="left" w:pos="5040"/>
-          <w:tab w:val="left" w:pos="5760"/>
-          <w:tab w:val="left" w:pos="6480"/>
-          <w:tab w:val="left" w:pos="7200"/>
-          <w:tab w:val="left" w:pos="7920"/>
-          <w:tab w:val="left" w:pos="8640"/>
-        </w:tabs>
-        <w:autoSpaceDE w:val="0"/>
-        <w:autoSpaceDN w:val="0"/>
-        <w:adjustRightInd w:val="0"/>
-        <w:rPr>
-          <w:rFonts w:ascii="Courier New" w:hAnsi="Courier New" w:cs="Courier New"/>
-        </w:rPr>
-      </w:pPr>
-      <w:proofErr w:type="spellStart"/>
-      <w:r>
-        <w:rPr>
-          <w:rFonts w:ascii="Courier New" w:hAnsi="Courier New" w:cs="Courier New"/>
-          <w:b/>
-          <w:bCs/>
-        </w:rPr>
-        <w:t>blob_min_sigma</w:t>
-      </w:r>
-      <w:proofErr w:type="spellEnd"/>
-      <w:r>
-        <w:rPr>
-          <w:rFonts w:ascii="Courier New" w:hAnsi="Courier New" w:cs="Courier New"/>
-        </w:rPr>
-        <w:t xml:space="preserve">: min. </w:t>
-      </w:r>
-      <w:proofErr w:type="spellStart"/>
-      <w:r>
-        <w:rPr>
-          <w:rFonts w:ascii="Courier New" w:hAnsi="Courier New" w:cs="Courier New"/>
-        </w:rPr>
-        <w:t>stdev</w:t>
-      </w:r>
-      <w:proofErr w:type="spellEnd"/>
-      <w:r>
-        <w:rPr>
-          <w:rFonts w:ascii="Courier New" w:hAnsi="Courier New" w:cs="Courier New"/>
-        </w:rPr>
-        <w:t xml:space="preserve"> for gaussian kernel.  keep low to detect smaller blobs</w:t>
-      </w:r>
-    </w:p>
-    <w:p>
-      <w:pPr>
-        <w:tabs>
-          <w:tab w:val="left" w:pos="720"/>
-          <w:tab w:val="left" w:pos="1440"/>
-          <w:tab w:val="left" w:pos="2160"/>
-          <w:tab w:val="left" w:pos="2880"/>
-          <w:tab w:val="left" w:pos="3600"/>
-          <w:tab w:val="left" w:pos="4320"/>
-          <w:tab w:val="left" w:pos="5040"/>
-          <w:tab w:val="left" w:pos="5760"/>
-          <w:tab w:val="left" w:pos="6480"/>
-          <w:tab w:val="left" w:pos="7200"/>
-          <w:tab w:val="left" w:pos="7920"/>
-          <w:tab w:val="left" w:pos="8640"/>
-        </w:tabs>
-        <w:autoSpaceDE w:val="0"/>
-        <w:autoSpaceDN w:val="0"/>
-        <w:adjustRightInd w:val="0"/>
-        <w:rPr>
-          <w:rFonts w:ascii="Courier New" w:hAnsi="Courier New" w:cs="Courier New"/>
-        </w:rPr>
-      </w:pPr>
       <w:bookmarkStart w:id="0" w:name="_GoBack"/>
       <w:bookmarkEnd w:id="0"/>
     </w:p>
@@ -745,6 +766,30 @@
           <w:rFonts w:ascii="Courier New" w:hAnsi="Courier New" w:cs="Courier New"/>
         </w:rPr>
       </w:pPr>
+    </w:p>
+    <w:p>
+      <w:pPr>
+        <w:tabs>
+          <w:tab w:val="left" w:pos="720"/>
+          <w:tab w:val="left" w:pos="1440"/>
+          <w:tab w:val="left" w:pos="2160"/>
+          <w:tab w:val="left" w:pos="2880"/>
+          <w:tab w:val="left" w:pos="3600"/>
+          <w:tab w:val="left" w:pos="4320"/>
+          <w:tab w:val="left" w:pos="5040"/>
+          <w:tab w:val="left" w:pos="5760"/>
+          <w:tab w:val="left" w:pos="6480"/>
+          <w:tab w:val="left" w:pos="7200"/>
+          <w:tab w:val="left" w:pos="7920"/>
+          <w:tab w:val="left" w:pos="8640"/>
+        </w:tabs>
+        <w:autoSpaceDE w:val="0"/>
+        <w:autoSpaceDN w:val="0"/>
+        <w:adjustRightInd w:val="0"/>
+        <w:rPr>
+          <w:rFonts w:ascii="Courier New" w:hAnsi="Courier New" w:cs="Courier New"/>
+        </w:rPr>
+      </w:pPr>
       <w:proofErr w:type="spellStart"/>
       <w:r>
         <w:rPr>
@@ -752,6 +797,377 @@
           <w:b/>
           <w:bCs/>
         </w:rPr>
+        <w:t>nucl_id_min_solidity</w:t>
+      </w:r>
+      <w:proofErr w:type="spellEnd"/>
+      <w:r>
+        <w:rPr>
+          <w:rFonts w:ascii="Courier New" w:hAnsi="Courier New" w:cs="Courier New"/>
+        </w:rPr>
+        <w:t xml:space="preserve">: minimum solidity to be included as a </w:t>
+      </w:r>
+      <w:proofErr w:type="gramStart"/>
+      <w:r>
+        <w:rPr>
+          <w:rFonts w:ascii="Courier New" w:hAnsi="Courier New" w:cs="Courier New"/>
+        </w:rPr>
+        <w:t>nuclei</w:t>
+      </w:r>
+      <w:proofErr w:type="gramEnd"/>
+      <w:r>
+        <w:rPr>
+          <w:rFonts w:ascii="Courier New" w:hAnsi="Courier New" w:cs="Courier New"/>
+        </w:rPr>
+        <w:t xml:space="preserve"> (otherwise object is discarded for the analysis)</w:t>
+      </w:r>
+    </w:p>
+    <w:p>
+      <w:pPr>
+        <w:tabs>
+          <w:tab w:val="left" w:pos="720"/>
+          <w:tab w:val="left" w:pos="1440"/>
+          <w:tab w:val="left" w:pos="2160"/>
+          <w:tab w:val="left" w:pos="2880"/>
+          <w:tab w:val="left" w:pos="3600"/>
+          <w:tab w:val="left" w:pos="4320"/>
+          <w:tab w:val="left" w:pos="5040"/>
+          <w:tab w:val="left" w:pos="5760"/>
+          <w:tab w:val="left" w:pos="6480"/>
+          <w:tab w:val="left" w:pos="7200"/>
+          <w:tab w:val="left" w:pos="7920"/>
+          <w:tab w:val="left" w:pos="8640"/>
+        </w:tabs>
+        <w:autoSpaceDE w:val="0"/>
+        <w:autoSpaceDN w:val="0"/>
+        <w:adjustRightInd w:val="0"/>
+        <w:rPr>
+          <w:rFonts w:ascii="Courier New" w:hAnsi="Courier New" w:cs="Courier New"/>
+        </w:rPr>
+      </w:pPr>
+    </w:p>
+    <w:p>
+      <w:pPr>
+        <w:tabs>
+          <w:tab w:val="left" w:pos="720"/>
+          <w:tab w:val="left" w:pos="1440"/>
+          <w:tab w:val="left" w:pos="2160"/>
+          <w:tab w:val="left" w:pos="2880"/>
+          <w:tab w:val="left" w:pos="3600"/>
+          <w:tab w:val="left" w:pos="4320"/>
+          <w:tab w:val="left" w:pos="5040"/>
+          <w:tab w:val="left" w:pos="5760"/>
+          <w:tab w:val="left" w:pos="6480"/>
+          <w:tab w:val="left" w:pos="7200"/>
+          <w:tab w:val="left" w:pos="7920"/>
+          <w:tab w:val="left" w:pos="8640"/>
+        </w:tabs>
+        <w:autoSpaceDE w:val="0"/>
+        <w:autoSpaceDN w:val="0"/>
+        <w:adjustRightInd w:val="0"/>
+        <w:rPr>
+          <w:rFonts w:ascii="Courier New" w:hAnsi="Courier New" w:cs="Courier New"/>
+          <w:highlight w:val="yellow"/>
+        </w:rPr>
+      </w:pPr>
+      <w:proofErr w:type="spellStart"/>
+      <w:r>
+        <w:rPr>
+          <w:rFonts w:ascii="Courier New" w:hAnsi="Courier New" w:cs="Courier New"/>
+          <w:b/>
+          <w:bCs/>
+          <w:highlight w:val="yellow"/>
+        </w:rPr>
+        <w:t>nucl_id_min_area</w:t>
+      </w:r>
+      <w:proofErr w:type="spellEnd"/>
+      <w:r>
+        <w:rPr>
+          <w:rFonts w:ascii="Courier New" w:hAnsi="Courier New" w:cs="Courier New"/>
+          <w:highlight w:val="yellow"/>
+        </w:rPr>
+        <w:t>: minimum area of nuclei, objects smaller will be discarded</w:t>
+      </w:r>
+    </w:p>
+    <w:p>
+      <w:pPr>
+        <w:tabs>
+          <w:tab w:val="left" w:pos="720"/>
+          <w:tab w:val="left" w:pos="1440"/>
+          <w:tab w:val="left" w:pos="2160"/>
+          <w:tab w:val="left" w:pos="2880"/>
+          <w:tab w:val="left" w:pos="3600"/>
+          <w:tab w:val="left" w:pos="4320"/>
+          <w:tab w:val="left" w:pos="5040"/>
+          <w:tab w:val="left" w:pos="5760"/>
+          <w:tab w:val="left" w:pos="6480"/>
+          <w:tab w:val="left" w:pos="7200"/>
+          <w:tab w:val="left" w:pos="7920"/>
+          <w:tab w:val="left" w:pos="8640"/>
+        </w:tabs>
+        <w:autoSpaceDE w:val="0"/>
+        <w:autoSpaceDN w:val="0"/>
+        <w:adjustRightInd w:val="0"/>
+        <w:rPr>
+          <w:rFonts w:ascii="Courier New" w:hAnsi="Courier New" w:cs="Courier New"/>
+          <w:highlight w:val="yellow"/>
+        </w:rPr>
+      </w:pPr>
+    </w:p>
+    <w:p>
+      <w:pPr>
+        <w:tabs>
+          <w:tab w:val="left" w:pos="720"/>
+          <w:tab w:val="left" w:pos="1440"/>
+          <w:tab w:val="left" w:pos="2160"/>
+          <w:tab w:val="left" w:pos="2880"/>
+          <w:tab w:val="left" w:pos="3600"/>
+          <w:tab w:val="left" w:pos="4320"/>
+          <w:tab w:val="left" w:pos="5040"/>
+          <w:tab w:val="left" w:pos="5760"/>
+          <w:tab w:val="left" w:pos="6480"/>
+          <w:tab w:val="left" w:pos="7200"/>
+          <w:tab w:val="left" w:pos="7920"/>
+          <w:tab w:val="left" w:pos="8640"/>
+        </w:tabs>
+        <w:autoSpaceDE w:val="0"/>
+        <w:autoSpaceDN w:val="0"/>
+        <w:adjustRightInd w:val="0"/>
+        <w:rPr>
+          <w:rFonts w:ascii="Courier New" w:hAnsi="Courier New" w:cs="Courier New"/>
+        </w:rPr>
+      </w:pPr>
+      <w:proofErr w:type="spellStart"/>
+      <w:r>
+        <w:rPr>
+          <w:rFonts w:ascii="Courier New" w:hAnsi="Courier New" w:cs="Courier New"/>
+          <w:b/>
+          <w:bCs/>
+          <w:highlight w:val="yellow"/>
+        </w:rPr>
+        <w:t>nucl_id_max_area</w:t>
+      </w:r>
+      <w:proofErr w:type="spellEnd"/>
+      <w:r>
+        <w:rPr>
+          <w:rFonts w:ascii="Courier New" w:hAnsi="Courier New" w:cs="Courier New"/>
+          <w:highlight w:val="yellow"/>
+        </w:rPr>
+        <w:t>: maximum area of nuclei, objects larger will be discarded</w:t>
+      </w:r>
+    </w:p>
+    <w:p>
+      <w:pPr>
+        <w:pBdr>
+          <w:bottom w:val="single" w:sz="6" w:space="1" w:color="auto"/>
+        </w:pBdr>
+        <w:tabs>
+          <w:tab w:val="left" w:pos="720"/>
+          <w:tab w:val="left" w:pos="1440"/>
+          <w:tab w:val="left" w:pos="2160"/>
+          <w:tab w:val="left" w:pos="2880"/>
+          <w:tab w:val="left" w:pos="3600"/>
+          <w:tab w:val="left" w:pos="4320"/>
+          <w:tab w:val="left" w:pos="5040"/>
+          <w:tab w:val="left" w:pos="5760"/>
+          <w:tab w:val="left" w:pos="6480"/>
+          <w:tab w:val="left" w:pos="7200"/>
+          <w:tab w:val="left" w:pos="7920"/>
+          <w:tab w:val="left" w:pos="8640"/>
+        </w:tabs>
+        <w:autoSpaceDE w:val="0"/>
+        <w:autoSpaceDN w:val="0"/>
+        <w:adjustRightInd w:val="0"/>
+        <w:rPr>
+          <w:rFonts w:ascii="Courier New" w:hAnsi="Courier New" w:cs="Courier New"/>
+        </w:rPr>
+      </w:pPr>
+    </w:p>
+    <w:p>
+      <w:pPr>
+        <w:tabs>
+          <w:tab w:val="left" w:pos="720"/>
+          <w:tab w:val="left" w:pos="1440"/>
+          <w:tab w:val="left" w:pos="2160"/>
+          <w:tab w:val="left" w:pos="2880"/>
+          <w:tab w:val="left" w:pos="3600"/>
+          <w:tab w:val="left" w:pos="4320"/>
+          <w:tab w:val="left" w:pos="5040"/>
+          <w:tab w:val="left" w:pos="5760"/>
+          <w:tab w:val="left" w:pos="6480"/>
+          <w:tab w:val="left" w:pos="7200"/>
+          <w:tab w:val="left" w:pos="7920"/>
+          <w:tab w:val="left" w:pos="8640"/>
+        </w:tabs>
+        <w:autoSpaceDE w:val="0"/>
+        <w:autoSpaceDN w:val="0"/>
+        <w:adjustRightInd w:val="0"/>
+        <w:rPr>
+          <w:rFonts w:ascii="Courier New" w:hAnsi="Courier New" w:cs="Courier New"/>
+        </w:rPr>
+      </w:pPr>
+    </w:p>
+    <w:p>
+      <w:pPr>
+        <w:tabs>
+          <w:tab w:val="left" w:pos="720"/>
+          <w:tab w:val="left" w:pos="1440"/>
+          <w:tab w:val="left" w:pos="2160"/>
+          <w:tab w:val="left" w:pos="2880"/>
+          <w:tab w:val="left" w:pos="3600"/>
+          <w:tab w:val="left" w:pos="4320"/>
+          <w:tab w:val="left" w:pos="5040"/>
+          <w:tab w:val="left" w:pos="5760"/>
+          <w:tab w:val="left" w:pos="6480"/>
+          <w:tab w:val="left" w:pos="7200"/>
+          <w:tab w:val="left" w:pos="7920"/>
+          <w:tab w:val="left" w:pos="8640"/>
+        </w:tabs>
+        <w:autoSpaceDE w:val="0"/>
+        <w:autoSpaceDN w:val="0"/>
+        <w:adjustRightInd w:val="0"/>
+        <w:rPr>
+          <w:rFonts w:ascii="Courier New" w:hAnsi="Courier New" w:cs="Courier New"/>
+        </w:rPr>
+      </w:pPr>
+      <w:r>
+        <w:rPr>
+          <w:rFonts w:ascii="Courier New" w:hAnsi="Courier New" w:cs="Courier New"/>
+        </w:rPr>
+        <w:t>BLOB DETECTION PARAMETERS:</w:t>
+      </w:r>
+    </w:p>
+    <w:p>
+      <w:pPr>
+        <w:tabs>
+          <w:tab w:val="left" w:pos="720"/>
+          <w:tab w:val="left" w:pos="1440"/>
+          <w:tab w:val="left" w:pos="2160"/>
+          <w:tab w:val="left" w:pos="2880"/>
+          <w:tab w:val="left" w:pos="3600"/>
+          <w:tab w:val="left" w:pos="4320"/>
+          <w:tab w:val="left" w:pos="5040"/>
+          <w:tab w:val="left" w:pos="5760"/>
+          <w:tab w:val="left" w:pos="6480"/>
+          <w:tab w:val="left" w:pos="7200"/>
+          <w:tab w:val="left" w:pos="7920"/>
+          <w:tab w:val="left" w:pos="8640"/>
+        </w:tabs>
+        <w:autoSpaceDE w:val="0"/>
+        <w:autoSpaceDN w:val="0"/>
+        <w:adjustRightInd w:val="0"/>
+        <w:rPr>
+          <w:rFonts w:ascii="Courier New" w:hAnsi="Courier New" w:cs="Courier New"/>
+        </w:rPr>
+      </w:pPr>
+    </w:p>
+    <w:p>
+      <w:pPr>
+        <w:tabs>
+          <w:tab w:val="left" w:pos="720"/>
+          <w:tab w:val="left" w:pos="1440"/>
+          <w:tab w:val="left" w:pos="2160"/>
+          <w:tab w:val="left" w:pos="2880"/>
+          <w:tab w:val="left" w:pos="3600"/>
+          <w:tab w:val="left" w:pos="4320"/>
+          <w:tab w:val="left" w:pos="5040"/>
+          <w:tab w:val="left" w:pos="5760"/>
+          <w:tab w:val="left" w:pos="6480"/>
+          <w:tab w:val="left" w:pos="7200"/>
+          <w:tab w:val="left" w:pos="7920"/>
+          <w:tab w:val="left" w:pos="8640"/>
+        </w:tabs>
+        <w:autoSpaceDE w:val="0"/>
+        <w:autoSpaceDN w:val="0"/>
+        <w:adjustRightInd w:val="0"/>
+        <w:rPr>
+          <w:rFonts w:ascii="Courier New" w:hAnsi="Courier New" w:cs="Courier New"/>
+        </w:rPr>
+      </w:pPr>
+      <w:proofErr w:type="spellStart"/>
+      <w:r>
+        <w:rPr>
+          <w:rFonts w:ascii="Courier New" w:hAnsi="Courier New" w:cs="Courier New"/>
+          <w:b/>
+          <w:bCs/>
+        </w:rPr>
+        <w:t>blob_min_sigma</w:t>
+      </w:r>
+      <w:proofErr w:type="spellEnd"/>
+      <w:r>
+        <w:rPr>
+          <w:rFonts w:ascii="Courier New" w:hAnsi="Courier New" w:cs="Courier New"/>
+        </w:rPr>
+        <w:t xml:space="preserve">: min. </w:t>
+      </w:r>
+      <w:proofErr w:type="spellStart"/>
+      <w:r>
+        <w:rPr>
+          <w:rFonts w:ascii="Courier New" w:hAnsi="Courier New" w:cs="Courier New"/>
+        </w:rPr>
+        <w:t>stdev</w:t>
+      </w:r>
+      <w:proofErr w:type="spellEnd"/>
+      <w:r>
+        <w:rPr>
+          <w:rFonts w:ascii="Courier New" w:hAnsi="Courier New" w:cs="Courier New"/>
+        </w:rPr>
+        <w:t xml:space="preserve"> for gaussian kernel.  keep low to detect smaller blobs</w:t>
+      </w:r>
+    </w:p>
+    <w:p>
+      <w:pPr>
+        <w:tabs>
+          <w:tab w:val="left" w:pos="720"/>
+          <w:tab w:val="left" w:pos="1440"/>
+          <w:tab w:val="left" w:pos="2160"/>
+          <w:tab w:val="left" w:pos="2880"/>
+          <w:tab w:val="left" w:pos="3600"/>
+          <w:tab w:val="left" w:pos="4320"/>
+          <w:tab w:val="left" w:pos="5040"/>
+          <w:tab w:val="left" w:pos="5760"/>
+          <w:tab w:val="left" w:pos="6480"/>
+          <w:tab w:val="left" w:pos="7200"/>
+          <w:tab w:val="left" w:pos="7920"/>
+          <w:tab w:val="left" w:pos="8640"/>
+        </w:tabs>
+        <w:autoSpaceDE w:val="0"/>
+        <w:autoSpaceDN w:val="0"/>
+        <w:adjustRightInd w:val="0"/>
+        <w:rPr>
+          <w:rFonts w:ascii="Courier New" w:hAnsi="Courier New" w:cs="Courier New"/>
+        </w:rPr>
+      </w:pPr>
+    </w:p>
+    <w:p>
+      <w:pPr>
+        <w:tabs>
+          <w:tab w:val="left" w:pos="720"/>
+          <w:tab w:val="left" w:pos="1440"/>
+          <w:tab w:val="left" w:pos="2160"/>
+          <w:tab w:val="left" w:pos="2880"/>
+          <w:tab w:val="left" w:pos="3600"/>
+          <w:tab w:val="left" w:pos="4320"/>
+          <w:tab w:val="left" w:pos="5040"/>
+          <w:tab w:val="left" w:pos="5760"/>
+          <w:tab w:val="left" w:pos="6480"/>
+          <w:tab w:val="left" w:pos="7200"/>
+          <w:tab w:val="left" w:pos="7920"/>
+          <w:tab w:val="left" w:pos="8640"/>
+        </w:tabs>
+        <w:autoSpaceDE w:val="0"/>
+        <w:autoSpaceDN w:val="0"/>
+        <w:adjustRightInd w:val="0"/>
+        <w:rPr>
+          <w:rFonts w:ascii="Courier New" w:hAnsi="Courier New" w:cs="Courier New"/>
+        </w:rPr>
+      </w:pPr>
+      <w:proofErr w:type="spellStart"/>
+      <w:r>
+        <w:rPr>
+          <w:rFonts w:ascii="Courier New" w:hAnsi="Courier New" w:cs="Courier New"/>
+          <w:b/>
+          <w:bCs/>
+        </w:rPr>
         <w:t>blob_max_sigma</w:t>
       </w:r>
       <w:proofErr w:type="spellEnd"/>
@@ -816,6 +1232,7 @@
           <w:b/>
           <w:bCs/>
         </w:rPr>
+        <w:lastRenderedPageBreak/>
         <w:t>blob_num_sigma</w:t>
       </w:r>
       <w:proofErr w:type="spellEnd"/>
@@ -897,14 +1314,159 @@
         </w:rPr>
         <w:t>blob_th</w:t>
       </w:r>
-      <w:proofErr w:type="spellEnd"/>
-      <w:r>
-        <w:rPr>
-          <w:rFonts w:ascii="Courier New" w:hAnsi="Courier New" w:cs="Courier New"/>
-          <w:highlight w:val="yellow"/>
-        </w:rPr>
-        <w:t>: intensity threshold, local maxima smaller than thresh are ignored. Reduce this to detect blobs with less intensities.</w:t>
-      </w:r>
+      <w:r>
+        <w:rPr>
+          <w:rFonts w:ascii="Courier New" w:hAnsi="Courier New" w:cs="Courier New"/>
+          <w:b/>
+          <w:bCs/>
+          <w:highlight w:val="yellow"/>
+        </w:rPr>
+        <w:t>_GFP</w:t>
+      </w:r>
+      <w:proofErr w:type="spellEnd"/>
+      <w:r>
+        <w:rPr>
+          <w:rFonts w:ascii="Courier New" w:hAnsi="Courier New" w:cs="Courier New"/>
+          <w:highlight w:val="yellow"/>
+        </w:rPr>
+        <w:t>: intensity threshold</w:t>
+      </w:r>
+      <w:r>
+        <w:rPr>
+          <w:rFonts w:ascii="Courier New" w:hAnsi="Courier New" w:cs="Courier New"/>
+          <w:highlight w:val="yellow"/>
+        </w:rPr>
+        <w:t xml:space="preserve"> for GFP image</w:t>
+      </w:r>
+      <w:r>
+        <w:rPr>
+          <w:rFonts w:ascii="Courier New" w:hAnsi="Courier New" w:cs="Courier New"/>
+          <w:highlight w:val="yellow"/>
+        </w:rPr>
+        <w:t>, local maxima smaller than thresh are ignored. Reduce this to detect blobs with less intensities.</w:t>
+      </w:r>
+    </w:p>
+    <w:p>
+      <w:pPr>
+        <w:tabs>
+          <w:tab w:val="left" w:pos="720"/>
+          <w:tab w:val="left" w:pos="1440"/>
+          <w:tab w:val="left" w:pos="2160"/>
+          <w:tab w:val="left" w:pos="2880"/>
+          <w:tab w:val="left" w:pos="3600"/>
+          <w:tab w:val="left" w:pos="4320"/>
+          <w:tab w:val="left" w:pos="5040"/>
+          <w:tab w:val="left" w:pos="5760"/>
+          <w:tab w:val="left" w:pos="6480"/>
+          <w:tab w:val="left" w:pos="7200"/>
+          <w:tab w:val="left" w:pos="7920"/>
+          <w:tab w:val="left" w:pos="8640"/>
+        </w:tabs>
+        <w:autoSpaceDE w:val="0"/>
+        <w:autoSpaceDN w:val="0"/>
+        <w:adjustRightInd w:val="0"/>
+        <w:rPr>
+          <w:rFonts w:ascii="Courier New" w:hAnsi="Courier New" w:cs="Courier New"/>
+        </w:rPr>
+      </w:pPr>
+    </w:p>
+    <w:p>
+      <w:pPr>
+        <w:tabs>
+          <w:tab w:val="left" w:pos="720"/>
+          <w:tab w:val="left" w:pos="1440"/>
+          <w:tab w:val="left" w:pos="2160"/>
+          <w:tab w:val="left" w:pos="2880"/>
+          <w:tab w:val="left" w:pos="3600"/>
+          <w:tab w:val="left" w:pos="4320"/>
+          <w:tab w:val="left" w:pos="5040"/>
+          <w:tab w:val="left" w:pos="5760"/>
+          <w:tab w:val="left" w:pos="6480"/>
+          <w:tab w:val="left" w:pos="7200"/>
+          <w:tab w:val="left" w:pos="7920"/>
+          <w:tab w:val="left" w:pos="8640"/>
+        </w:tabs>
+        <w:autoSpaceDE w:val="0"/>
+        <w:autoSpaceDN w:val="0"/>
+        <w:adjustRightInd w:val="0"/>
+        <w:rPr>
+          <w:rFonts w:ascii="Courier New" w:hAnsi="Courier New" w:cs="Courier New"/>
+        </w:rPr>
+      </w:pPr>
+      <w:proofErr w:type="spellStart"/>
+      <w:r>
+        <w:rPr>
+          <w:rFonts w:ascii="Courier New" w:hAnsi="Courier New" w:cs="Courier New"/>
+          <w:b/>
+          <w:bCs/>
+          <w:highlight w:val="yellow"/>
+        </w:rPr>
+        <w:t>blob_th</w:t>
+      </w:r>
+      <w:r>
+        <w:rPr>
+          <w:rFonts w:ascii="Courier New" w:hAnsi="Courier New" w:cs="Courier New"/>
+          <w:b/>
+          <w:bCs/>
+          <w:highlight w:val="yellow"/>
+        </w:rPr>
+        <w:t>_R</w:t>
+      </w:r>
+      <w:r>
+        <w:rPr>
+          <w:rFonts w:ascii="Courier New" w:hAnsi="Courier New" w:cs="Courier New"/>
+          <w:b/>
+          <w:bCs/>
+          <w:highlight w:val="yellow"/>
+        </w:rPr>
+        <w:t>FP</w:t>
+      </w:r>
+      <w:proofErr w:type="spellEnd"/>
+      <w:r>
+        <w:rPr>
+          <w:rFonts w:ascii="Courier New" w:hAnsi="Courier New" w:cs="Courier New"/>
+          <w:highlight w:val="yellow"/>
+        </w:rPr>
+        <w:t>: intensity threshold</w:t>
+      </w:r>
+      <w:r>
+        <w:rPr>
+          <w:rFonts w:ascii="Courier New" w:hAnsi="Courier New" w:cs="Courier New"/>
+          <w:highlight w:val="yellow"/>
+        </w:rPr>
+        <w:t xml:space="preserve"> for RFP image</w:t>
+      </w:r>
+      <w:r>
+        <w:rPr>
+          <w:rFonts w:ascii="Courier New" w:hAnsi="Courier New" w:cs="Courier New"/>
+          <w:highlight w:val="yellow"/>
+        </w:rPr>
+        <w:t>, local maxima smaller than thresh are ignored. Reduce this to detect blobs with less intensities.</w:t>
+      </w:r>
+    </w:p>
+    <w:p>
+      <w:pPr>
+        <w:tabs>
+          <w:tab w:val="left" w:pos="720"/>
+          <w:tab w:val="left" w:pos="1440"/>
+          <w:tab w:val="left" w:pos="2160"/>
+          <w:tab w:val="left" w:pos="2880"/>
+          <w:tab w:val="left" w:pos="3600"/>
+          <w:tab w:val="left" w:pos="4320"/>
+          <w:tab w:val="left" w:pos="5040"/>
+          <w:tab w:val="left" w:pos="5760"/>
+          <w:tab w:val="left" w:pos="6480"/>
+          <w:tab w:val="left" w:pos="7200"/>
+          <w:tab w:val="left" w:pos="7920"/>
+          <w:tab w:val="left" w:pos="8640"/>
+        </w:tabs>
+        <w:autoSpaceDE w:val="0"/>
+        <w:autoSpaceDN w:val="0"/>
+        <w:adjustRightInd w:val="0"/>
+        <w:rPr>
+          <w:rFonts w:ascii="Courier New" w:hAnsi="Courier New" w:cs="Courier New"/>
+        </w:rPr>
+      </w:pPr>
     </w:p>
     <w:p>
       <w:pPr>

</xml_diff>

<commit_message>
Updates to parameters file
</commit_message>
<xml_diff>
--- a/FISH_spot_counting_parameters.docx
+++ b/FISH_spot_counting_parameters.docx
@@ -257,6 +257,394 @@
           <w:rFonts w:ascii="Courier New" w:hAnsi="Courier New" w:cs="Courier New"/>
           <w:highlight w:val="yellow"/>
         </w:rPr>
+        <w:t xml:space="preserve">: the top/bottom percentile of pixels to set to the image maximum/minimum when rescaling pixel values.  Similar to % “saturated pixels” in </w:t>
+      </w:r>
+      <w:proofErr w:type="spellStart"/>
+      <w:r>
+        <w:rPr>
+          <w:rFonts w:ascii="Courier New" w:hAnsi="Courier New" w:cs="Courier New"/>
+          <w:highlight w:val="yellow"/>
+        </w:rPr>
+        <w:t>Imagej’s</w:t>
+      </w:r>
+      <w:proofErr w:type="spellEnd"/>
+      <w:r>
+        <w:rPr>
+          <w:rFonts w:ascii="Courier New" w:hAnsi="Courier New" w:cs="Courier New"/>
+          <w:highlight w:val="yellow"/>
+        </w:rPr>
+        <w:t xml:space="preserve"> Contrast Enhance.</w:t>
+      </w:r>
+      <w:r>
+        <w:rPr>
+          <w:rFonts w:ascii="Courier New" w:hAnsi="Courier New" w:cs="Courier New"/>
+        </w:rPr>
+        <w:t xml:space="preserve">  *NOTE* if this is set to 0, then it is the same as setting </w:t>
+      </w:r>
+      <w:r>
+        <w:rPr>
+          <w:rFonts w:ascii="Courier New" w:hAnsi="Courier New" w:cs="Courier New"/>
+          <w:b/>
+        </w:rPr>
+        <w:t>none</w:t>
+      </w:r>
+      <w:r>
+        <w:rPr>
+          <w:rFonts w:ascii="Courier New" w:hAnsi="Courier New" w:cs="Courier New"/>
+        </w:rPr>
+        <w:t xml:space="preserve"> for </w:t>
+      </w:r>
+      <w:proofErr w:type="spellStart"/>
+      <w:r>
+        <w:rPr>
+          <w:rFonts w:ascii="Courier New" w:hAnsi="Courier New" w:cs="Courier New"/>
+          <w:b/>
+        </w:rPr>
+        <w:t>nucl_id_contrast_enh_type</w:t>
+      </w:r>
+      <w:proofErr w:type="spellEnd"/>
+      <w:r>
+        <w:rPr>
+          <w:rFonts w:ascii="Courier New" w:hAnsi="Courier New" w:cs="Courier New"/>
+        </w:rPr>
+        <w:t xml:space="preserve"> (no contrast-enhance)</w:t>
+      </w:r>
+    </w:p>
+    <w:p>
+      <w:pPr>
+        <w:tabs>
+          <w:tab w:val="left" w:pos="720"/>
+          <w:tab w:val="left" w:pos="1440"/>
+          <w:tab w:val="left" w:pos="2160"/>
+          <w:tab w:val="left" w:pos="2880"/>
+          <w:tab w:val="left" w:pos="3600"/>
+          <w:tab w:val="left" w:pos="4320"/>
+          <w:tab w:val="left" w:pos="5040"/>
+          <w:tab w:val="left" w:pos="5760"/>
+          <w:tab w:val="left" w:pos="6480"/>
+          <w:tab w:val="left" w:pos="7200"/>
+          <w:tab w:val="left" w:pos="7920"/>
+          <w:tab w:val="left" w:pos="8640"/>
+        </w:tabs>
+        <w:autoSpaceDE w:val="0"/>
+        <w:autoSpaceDN w:val="0"/>
+        <w:adjustRightInd w:val="0"/>
+        <w:rPr>
+          <w:rFonts w:ascii="Courier New" w:hAnsi="Courier New" w:cs="Courier New"/>
+        </w:rPr>
+      </w:pPr>
+    </w:p>
+    <w:p>
+      <w:pPr>
+        <w:tabs>
+          <w:tab w:val="left" w:pos="720"/>
+          <w:tab w:val="left" w:pos="1440"/>
+          <w:tab w:val="left" w:pos="2160"/>
+          <w:tab w:val="left" w:pos="2880"/>
+          <w:tab w:val="left" w:pos="3600"/>
+          <w:tab w:val="left" w:pos="4320"/>
+          <w:tab w:val="left" w:pos="5040"/>
+          <w:tab w:val="left" w:pos="5760"/>
+          <w:tab w:val="left" w:pos="6480"/>
+          <w:tab w:val="left" w:pos="7200"/>
+          <w:tab w:val="left" w:pos="7920"/>
+          <w:tab w:val="left" w:pos="8640"/>
+        </w:tabs>
+        <w:autoSpaceDE w:val="0"/>
+        <w:autoSpaceDN w:val="0"/>
+        <w:adjustRightInd w:val="0"/>
+        <w:rPr>
+          <w:rFonts w:ascii="Courier New" w:hAnsi="Courier New" w:cs="Courier New"/>
+        </w:rPr>
+      </w:pPr>
+      <w:proofErr w:type="spellStart"/>
+      <w:r>
+        <w:rPr>
+          <w:rFonts w:ascii="Courier New" w:hAnsi="Courier New" w:cs="Courier New"/>
+          <w:b/>
+          <w:bCs/>
+        </w:rPr>
+        <w:t>nucl_id_med_filter_size</w:t>
+      </w:r>
+      <w:proofErr w:type="spellEnd"/>
+      <w:r>
+        <w:rPr>
+          <w:rFonts w:ascii="Courier New" w:hAnsi="Courier New" w:cs="Courier New"/>
+        </w:rPr>
+        <w:t>: size of median filter to apply prior to nucleus detection</w:t>
+      </w:r>
+    </w:p>
+    <w:p>
+      <w:pPr>
+        <w:tabs>
+          <w:tab w:val="left" w:pos="720"/>
+          <w:tab w:val="left" w:pos="1440"/>
+          <w:tab w:val="left" w:pos="2160"/>
+          <w:tab w:val="left" w:pos="2880"/>
+          <w:tab w:val="left" w:pos="3600"/>
+          <w:tab w:val="left" w:pos="4320"/>
+          <w:tab w:val="left" w:pos="5040"/>
+          <w:tab w:val="left" w:pos="5760"/>
+          <w:tab w:val="left" w:pos="6480"/>
+          <w:tab w:val="left" w:pos="7200"/>
+          <w:tab w:val="left" w:pos="7920"/>
+          <w:tab w:val="left" w:pos="8640"/>
+        </w:tabs>
+        <w:autoSpaceDE w:val="0"/>
+        <w:autoSpaceDN w:val="0"/>
+        <w:adjustRightInd w:val="0"/>
+        <w:rPr>
+          <w:rFonts w:ascii="Courier New" w:hAnsi="Courier New" w:cs="Courier New"/>
+        </w:rPr>
+      </w:pPr>
+    </w:p>
+    <w:p>
+      <w:pPr>
+        <w:tabs>
+          <w:tab w:val="left" w:pos="720"/>
+          <w:tab w:val="left" w:pos="1440"/>
+          <w:tab w:val="left" w:pos="2160"/>
+          <w:tab w:val="left" w:pos="2880"/>
+          <w:tab w:val="left" w:pos="3600"/>
+          <w:tab w:val="left" w:pos="4320"/>
+          <w:tab w:val="left" w:pos="5040"/>
+          <w:tab w:val="left" w:pos="5760"/>
+          <w:tab w:val="left" w:pos="6480"/>
+          <w:tab w:val="left" w:pos="7200"/>
+          <w:tab w:val="left" w:pos="7920"/>
+          <w:tab w:val="left" w:pos="8640"/>
+        </w:tabs>
+        <w:autoSpaceDE w:val="0"/>
+        <w:autoSpaceDN w:val="0"/>
+        <w:adjustRightInd w:val="0"/>
+        <w:rPr>
+          <w:rFonts w:ascii="Courier New" w:hAnsi="Courier New" w:cs="Courier New"/>
+        </w:rPr>
+      </w:pPr>
+      <w:proofErr w:type="spellStart"/>
+      <w:r>
+        <w:rPr>
+          <w:rFonts w:ascii="Courier New" w:hAnsi="Courier New" w:cs="Courier New"/>
+          <w:b/>
+          <w:bCs/>
+        </w:rPr>
+        <w:t>nucl_id_watershed</w:t>
+      </w:r>
+      <w:proofErr w:type="spellEnd"/>
+      <w:r>
+        <w:rPr>
+          <w:rFonts w:ascii="Courier New" w:hAnsi="Courier New" w:cs="Courier New"/>
+        </w:rPr>
+        <w:t xml:space="preserve"> 0/1: use watershed to separate touching nuclei</w:t>
+      </w:r>
+    </w:p>
+    <w:p>
+      <w:pPr>
+        <w:tabs>
+          <w:tab w:val="left" w:pos="720"/>
+          <w:tab w:val="left" w:pos="1440"/>
+          <w:tab w:val="left" w:pos="2160"/>
+          <w:tab w:val="left" w:pos="2880"/>
+          <w:tab w:val="left" w:pos="3600"/>
+          <w:tab w:val="left" w:pos="4320"/>
+          <w:tab w:val="left" w:pos="5040"/>
+          <w:tab w:val="left" w:pos="5760"/>
+          <w:tab w:val="left" w:pos="6480"/>
+          <w:tab w:val="left" w:pos="7200"/>
+          <w:tab w:val="left" w:pos="7920"/>
+          <w:tab w:val="left" w:pos="8640"/>
+        </w:tabs>
+        <w:autoSpaceDE w:val="0"/>
+        <w:autoSpaceDN w:val="0"/>
+        <w:adjustRightInd w:val="0"/>
+        <w:rPr>
+          <w:rFonts w:ascii="Courier New" w:hAnsi="Courier New" w:cs="Courier New"/>
+        </w:rPr>
+      </w:pPr>
+    </w:p>
+    <w:p>
+      <w:pPr>
+        <w:tabs>
+          <w:tab w:val="left" w:pos="720"/>
+          <w:tab w:val="left" w:pos="1440"/>
+          <w:tab w:val="left" w:pos="2160"/>
+          <w:tab w:val="left" w:pos="2880"/>
+          <w:tab w:val="left" w:pos="3600"/>
+          <w:tab w:val="left" w:pos="4320"/>
+          <w:tab w:val="left" w:pos="5040"/>
+          <w:tab w:val="left" w:pos="5760"/>
+          <w:tab w:val="left" w:pos="6480"/>
+          <w:tab w:val="left" w:pos="7200"/>
+          <w:tab w:val="left" w:pos="7920"/>
+          <w:tab w:val="left" w:pos="8640"/>
+        </w:tabs>
+        <w:autoSpaceDE w:val="0"/>
+        <w:autoSpaceDN w:val="0"/>
+        <w:adjustRightInd w:val="0"/>
+        <w:rPr>
+          <w:rFonts w:ascii="Courier New" w:hAnsi="Courier New" w:cs="Courier New"/>
+        </w:rPr>
+      </w:pPr>
+      <w:proofErr w:type="spellStart"/>
+      <w:r>
+        <w:rPr>
+          <w:rFonts w:ascii="Courier New" w:hAnsi="Courier New" w:cs="Courier New"/>
+          <w:b/>
+          <w:bCs/>
+        </w:rPr>
+        <w:t>nucl_id_ws_gauss_sigma</w:t>
+      </w:r>
+      <w:proofErr w:type="spellEnd"/>
+      <w:r>
+        <w:rPr>
+          <w:rFonts w:ascii="Courier New" w:hAnsi="Courier New" w:cs="Courier New"/>
+        </w:rPr>
+        <w:t xml:space="preserve">:   </w:t>
+      </w:r>
+      <w:proofErr w:type="spellStart"/>
+      <w:r>
+        <w:rPr>
+          <w:rFonts w:ascii="Courier New" w:hAnsi="Courier New" w:cs="Courier New"/>
+        </w:rPr>
+        <w:t>stdev</w:t>
+      </w:r>
+      <w:proofErr w:type="spellEnd"/>
+      <w:r>
+        <w:rPr>
+          <w:rFonts w:ascii="Courier New" w:hAnsi="Courier New" w:cs="Courier New"/>
+        </w:rPr>
+        <w:t xml:space="preserve"> for  gaussian kernel, gauss filter is applied to distance transform prior to watershed</w:t>
+      </w:r>
+    </w:p>
+    <w:p>
+      <w:pPr>
+        <w:tabs>
+          <w:tab w:val="left" w:pos="720"/>
+          <w:tab w:val="left" w:pos="1440"/>
+          <w:tab w:val="left" w:pos="2160"/>
+          <w:tab w:val="left" w:pos="2880"/>
+          <w:tab w:val="left" w:pos="3600"/>
+          <w:tab w:val="left" w:pos="4320"/>
+          <w:tab w:val="left" w:pos="5040"/>
+          <w:tab w:val="left" w:pos="5760"/>
+          <w:tab w:val="left" w:pos="6480"/>
+          <w:tab w:val="left" w:pos="7200"/>
+          <w:tab w:val="left" w:pos="7920"/>
+          <w:tab w:val="left" w:pos="8640"/>
+        </w:tabs>
+        <w:autoSpaceDE w:val="0"/>
+        <w:autoSpaceDN w:val="0"/>
+        <w:adjustRightInd w:val="0"/>
+        <w:rPr>
+          <w:rFonts w:ascii="Courier New" w:hAnsi="Courier New" w:cs="Courier New"/>
+        </w:rPr>
+      </w:pPr>
+    </w:p>
+    <w:p>
+      <w:pPr>
+        <w:tabs>
+          <w:tab w:val="left" w:pos="720"/>
+          <w:tab w:val="left" w:pos="1440"/>
+          <w:tab w:val="left" w:pos="2160"/>
+          <w:tab w:val="left" w:pos="2880"/>
+          <w:tab w:val="left" w:pos="3600"/>
+          <w:tab w:val="left" w:pos="4320"/>
+          <w:tab w:val="left" w:pos="5040"/>
+          <w:tab w:val="left" w:pos="5760"/>
+          <w:tab w:val="left" w:pos="6480"/>
+          <w:tab w:val="left" w:pos="7200"/>
+          <w:tab w:val="left" w:pos="7920"/>
+          <w:tab w:val="left" w:pos="8640"/>
+        </w:tabs>
+        <w:autoSpaceDE w:val="0"/>
+        <w:autoSpaceDN w:val="0"/>
+        <w:adjustRightInd w:val="0"/>
+        <w:rPr>
+          <w:rFonts w:ascii="Courier New" w:hAnsi="Courier New" w:cs="Courier New"/>
+        </w:rPr>
+      </w:pPr>
+      <w:proofErr w:type="spellStart"/>
+      <w:r>
+        <w:rPr>
+          <w:rFonts w:ascii="Courier New" w:hAnsi="Courier New" w:cs="Courier New"/>
+          <w:b/>
+          <w:bCs/>
+        </w:rPr>
+        <w:t>nucli_id_ws_min_dist</w:t>
+      </w:r>
+      <w:proofErr w:type="spellEnd"/>
+      <w:r>
+        <w:rPr>
+          <w:rFonts w:ascii="Courier New" w:hAnsi="Courier New" w:cs="Courier New"/>
+        </w:rPr>
+        <w:t>: peaks in the distance map must be at least this distance away (if closer, only larger peak will be kept)</w:t>
+      </w:r>
+    </w:p>
+    <w:p>
+      <w:pPr>
+        <w:tabs>
+          <w:tab w:val="left" w:pos="720"/>
+          <w:tab w:val="left" w:pos="1440"/>
+          <w:tab w:val="left" w:pos="2160"/>
+          <w:tab w:val="left" w:pos="2880"/>
+          <w:tab w:val="left" w:pos="3600"/>
+          <w:tab w:val="left" w:pos="4320"/>
+          <w:tab w:val="left" w:pos="5040"/>
+          <w:tab w:val="left" w:pos="5760"/>
+          <w:tab w:val="left" w:pos="6480"/>
+          <w:tab w:val="left" w:pos="7200"/>
+          <w:tab w:val="left" w:pos="7920"/>
+          <w:tab w:val="left" w:pos="8640"/>
+        </w:tabs>
+        <w:autoSpaceDE w:val="0"/>
+        <w:autoSpaceDN w:val="0"/>
+        <w:adjustRightInd w:val="0"/>
+        <w:rPr>
+          <w:rFonts w:ascii="Courier New" w:hAnsi="Courier New" w:cs="Courier New"/>
+        </w:rPr>
+      </w:pPr>
+    </w:p>
+    <w:p>
+      <w:pPr>
+        <w:tabs>
+          <w:tab w:val="left" w:pos="720"/>
+          <w:tab w:val="left" w:pos="1440"/>
+          <w:tab w:val="left" w:pos="2160"/>
+          <w:tab w:val="left" w:pos="2880"/>
+          <w:tab w:val="left" w:pos="3600"/>
+          <w:tab w:val="left" w:pos="4320"/>
+          <w:tab w:val="left" w:pos="5040"/>
+          <w:tab w:val="left" w:pos="5760"/>
+          <w:tab w:val="left" w:pos="6480"/>
+          <w:tab w:val="left" w:pos="7200"/>
+          <w:tab w:val="left" w:pos="7920"/>
+          <w:tab w:val="left" w:pos="8640"/>
+        </w:tabs>
+        <w:autoSpaceDE w:val="0"/>
+        <w:autoSpaceDN w:val="0"/>
+        <w:adjustRightInd w:val="0"/>
+        <w:rPr>
+          <w:rFonts w:ascii="Courier New" w:hAnsi="Courier New" w:cs="Courier New"/>
+        </w:rPr>
+      </w:pPr>
+      <w:proofErr w:type="spellStart"/>
+      <w:r>
+        <w:rPr>
+          <w:rFonts w:ascii="Courier New" w:hAnsi="Courier New" w:cs="Courier New"/>
+          <w:b/>
+          <w:bCs/>
+          <w:highlight w:val="yellow"/>
+        </w:rPr>
+        <w:t>nucl_id_th</w:t>
+      </w:r>
+      <w:proofErr w:type="spellEnd"/>
+      <w:r>
+        <w:rPr>
+          <w:rFonts w:ascii="Courier New" w:hAnsi="Courier New" w:cs="Courier New"/>
+          <w:b/>
+          <w:bCs/>
+          <w:highlight w:val="yellow"/>
+        </w:rPr>
         <w:t xml:space="preserve">: </w:t>
       </w:r>
       <w:r>
@@ -264,78 +652,51 @@
           <w:rFonts w:ascii="Courier New" w:hAnsi="Courier New" w:cs="Courier New"/>
           <w:highlight w:val="yellow"/>
         </w:rPr>
-        <w:t xml:space="preserve">the </w:t>
-      </w:r>
-      <w:r>
-        <w:rPr>
-          <w:rFonts w:ascii="Courier New" w:hAnsi="Courier New" w:cs="Courier New"/>
-          <w:highlight w:val="yellow"/>
-        </w:rPr>
-        <w:t xml:space="preserve">top/bottom </w:t>
-      </w:r>
-      <w:r>
-        <w:rPr>
-          <w:rFonts w:ascii="Courier New" w:hAnsi="Courier New" w:cs="Courier New"/>
-          <w:highlight w:val="yellow"/>
-        </w:rPr>
-        <w:t>percentile of pixels to set to the image maximum/minimum when rescaling pixel values.</w:t>
-      </w:r>
-      <w:r>
-        <w:rPr>
-          <w:rFonts w:ascii="Courier New" w:hAnsi="Courier New" w:cs="Courier New"/>
-          <w:highlight w:val="yellow"/>
-        </w:rPr>
-        <w:t xml:space="preserve">  Similar to % “saturated pixels” in </w:t>
-      </w:r>
-      <w:proofErr w:type="spellStart"/>
-      <w:r>
-        <w:rPr>
-          <w:rFonts w:ascii="Courier New" w:hAnsi="Courier New" w:cs="Courier New"/>
-          <w:highlight w:val="yellow"/>
-        </w:rPr>
-        <w:t>Imagej’s</w:t>
-      </w:r>
-      <w:proofErr w:type="spellEnd"/>
-      <w:r>
-        <w:rPr>
-          <w:rFonts w:ascii="Courier New" w:hAnsi="Courier New" w:cs="Courier New"/>
-          <w:highlight w:val="yellow"/>
-        </w:rPr>
-        <w:t xml:space="preserve"> Contrast Enhance.</w:t>
-      </w:r>
-      <w:r>
-        <w:rPr>
-          <w:rFonts w:ascii="Courier New" w:hAnsi="Courier New" w:cs="Courier New"/>
-        </w:rPr>
-        <w:t xml:space="preserve">  *NOTE* if this is set to 0, then it is the same as setting </w:t>
-      </w:r>
-      <w:r>
-        <w:rPr>
-          <w:rFonts w:ascii="Courier New" w:hAnsi="Courier New" w:cs="Courier New"/>
-          <w:b/>
-        </w:rPr>
-        <w:t>none</w:t>
-      </w:r>
-      <w:r>
-        <w:rPr>
-          <w:rFonts w:ascii="Courier New" w:hAnsi="Courier New" w:cs="Courier New"/>
-        </w:rPr>
-        <w:t xml:space="preserve"> for </w:t>
-      </w:r>
-      <w:proofErr w:type="spellStart"/>
-      <w:r>
-        <w:rPr>
-          <w:rFonts w:ascii="Courier New" w:hAnsi="Courier New" w:cs="Courier New"/>
-          <w:b/>
-        </w:rPr>
-        <w:t>nucl_id_contrast_enh_type</w:t>
-      </w:r>
-      <w:proofErr w:type="spellEnd"/>
-      <w:r>
-        <w:rPr>
-          <w:rFonts w:ascii="Courier New" w:hAnsi="Courier New" w:cs="Courier New"/>
-        </w:rPr>
-        <w:t xml:space="preserve"> (no contrast-enhance)</w:t>
+        <w:t xml:space="preserve">thresholding algorithm to define nucleus objects (e.g. </w:t>
+      </w:r>
+      <w:r>
+        <w:rPr>
+          <w:rFonts w:ascii="Courier New" w:hAnsi="Courier New" w:cs="Courier New"/>
+          <w:highlight w:val="yellow"/>
+        </w:rPr>
+        <w:t>“</w:t>
+      </w:r>
+      <w:proofErr w:type="spellStart"/>
+      <w:r>
+        <w:rPr>
+          <w:rFonts w:ascii="Courier New" w:hAnsi="Courier New" w:cs="Courier New"/>
+          <w:highlight w:val="yellow"/>
+        </w:rPr>
+        <w:t>otsu</w:t>
+      </w:r>
+      <w:proofErr w:type="spellEnd"/>
+      <w:r>
+        <w:rPr>
+          <w:rFonts w:ascii="Courier New" w:hAnsi="Courier New" w:cs="Courier New"/>
+          <w:highlight w:val="yellow"/>
+        </w:rPr>
+        <w:t xml:space="preserve">” or </w:t>
+      </w:r>
+      <w:r>
+        <w:rPr>
+          <w:rFonts w:ascii="Courier New" w:hAnsi="Courier New" w:cs="Courier New"/>
+          <w:highlight w:val="yellow"/>
+        </w:rPr>
+        <w:t>“</w:t>
+      </w:r>
+      <w:r>
+        <w:rPr>
+          <w:rFonts w:ascii="Courier New" w:hAnsi="Courier New" w:cs="Courier New"/>
+          <w:highlight w:val="yellow"/>
+        </w:rPr>
+        <w:t>li”</w:t>
+      </w:r>
+      <w:r>
+        <w:rPr>
+          <w:rFonts w:ascii="Courier New" w:hAnsi="Courier New" w:cs="Courier New"/>
+          <w:highlight w:val="yellow"/>
+        </w:rPr>
+        <w:t>)</w:t>
       </w:r>
     </w:p>
     <w:p>
@@ -392,411 +753,6 @@
           <w:b/>
           <w:bCs/>
         </w:rPr>
-        <w:t>nucl_id_med_filter_size</w:t>
-      </w:r>
-      <w:proofErr w:type="spellEnd"/>
-      <w:r>
-        <w:rPr>
-          <w:rFonts w:ascii="Courier New" w:hAnsi="Courier New" w:cs="Courier New"/>
-        </w:rPr>
-        <w:t>: size of median filter to apply prior to nucleus detection</w:t>
-      </w:r>
-    </w:p>
-    <w:p>
-      <w:pPr>
-        <w:tabs>
-          <w:tab w:val="left" w:pos="720"/>
-          <w:tab w:val="left" w:pos="1440"/>
-          <w:tab w:val="left" w:pos="2160"/>
-          <w:tab w:val="left" w:pos="2880"/>
-          <w:tab w:val="left" w:pos="3600"/>
-          <w:tab w:val="left" w:pos="4320"/>
-          <w:tab w:val="left" w:pos="5040"/>
-          <w:tab w:val="left" w:pos="5760"/>
-          <w:tab w:val="left" w:pos="6480"/>
-          <w:tab w:val="left" w:pos="7200"/>
-          <w:tab w:val="left" w:pos="7920"/>
-          <w:tab w:val="left" w:pos="8640"/>
-        </w:tabs>
-        <w:autoSpaceDE w:val="0"/>
-        <w:autoSpaceDN w:val="0"/>
-        <w:adjustRightInd w:val="0"/>
-        <w:rPr>
-          <w:rFonts w:ascii="Courier New" w:hAnsi="Courier New" w:cs="Courier New"/>
-        </w:rPr>
-      </w:pPr>
-    </w:p>
-    <w:p>
-      <w:pPr>
-        <w:tabs>
-          <w:tab w:val="left" w:pos="720"/>
-          <w:tab w:val="left" w:pos="1440"/>
-          <w:tab w:val="left" w:pos="2160"/>
-          <w:tab w:val="left" w:pos="2880"/>
-          <w:tab w:val="left" w:pos="3600"/>
-          <w:tab w:val="left" w:pos="4320"/>
-          <w:tab w:val="left" w:pos="5040"/>
-          <w:tab w:val="left" w:pos="5760"/>
-          <w:tab w:val="left" w:pos="6480"/>
-          <w:tab w:val="left" w:pos="7200"/>
-          <w:tab w:val="left" w:pos="7920"/>
-          <w:tab w:val="left" w:pos="8640"/>
-        </w:tabs>
-        <w:autoSpaceDE w:val="0"/>
-        <w:autoSpaceDN w:val="0"/>
-        <w:adjustRightInd w:val="0"/>
-        <w:rPr>
-          <w:rFonts w:ascii="Courier New" w:hAnsi="Courier New" w:cs="Courier New"/>
-        </w:rPr>
-      </w:pPr>
-      <w:proofErr w:type="spellStart"/>
-      <w:r>
-        <w:rPr>
-          <w:rFonts w:ascii="Courier New" w:hAnsi="Courier New" w:cs="Courier New"/>
-          <w:b/>
-          <w:bCs/>
-        </w:rPr>
-        <w:t>nucl_id_watershed</w:t>
-      </w:r>
-      <w:proofErr w:type="spellEnd"/>
-      <w:r>
-        <w:rPr>
-          <w:rFonts w:ascii="Courier New" w:hAnsi="Courier New" w:cs="Courier New"/>
-        </w:rPr>
-        <w:t xml:space="preserve"> 0/1: use watershed to separate touching nuclei</w:t>
-      </w:r>
-    </w:p>
-    <w:p>
-      <w:pPr>
-        <w:tabs>
-          <w:tab w:val="left" w:pos="720"/>
-          <w:tab w:val="left" w:pos="1440"/>
-          <w:tab w:val="left" w:pos="2160"/>
-          <w:tab w:val="left" w:pos="2880"/>
-          <w:tab w:val="left" w:pos="3600"/>
-          <w:tab w:val="left" w:pos="4320"/>
-          <w:tab w:val="left" w:pos="5040"/>
-          <w:tab w:val="left" w:pos="5760"/>
-          <w:tab w:val="left" w:pos="6480"/>
-          <w:tab w:val="left" w:pos="7200"/>
-          <w:tab w:val="left" w:pos="7920"/>
-          <w:tab w:val="left" w:pos="8640"/>
-        </w:tabs>
-        <w:autoSpaceDE w:val="0"/>
-        <w:autoSpaceDN w:val="0"/>
-        <w:adjustRightInd w:val="0"/>
-        <w:rPr>
-          <w:rFonts w:ascii="Courier New" w:hAnsi="Courier New" w:cs="Courier New"/>
-        </w:rPr>
-      </w:pPr>
-    </w:p>
-    <w:p>
-      <w:pPr>
-        <w:tabs>
-          <w:tab w:val="left" w:pos="720"/>
-          <w:tab w:val="left" w:pos="1440"/>
-          <w:tab w:val="left" w:pos="2160"/>
-          <w:tab w:val="left" w:pos="2880"/>
-          <w:tab w:val="left" w:pos="3600"/>
-          <w:tab w:val="left" w:pos="4320"/>
-          <w:tab w:val="left" w:pos="5040"/>
-          <w:tab w:val="left" w:pos="5760"/>
-          <w:tab w:val="left" w:pos="6480"/>
-          <w:tab w:val="left" w:pos="7200"/>
-          <w:tab w:val="left" w:pos="7920"/>
-          <w:tab w:val="left" w:pos="8640"/>
-        </w:tabs>
-        <w:autoSpaceDE w:val="0"/>
-        <w:autoSpaceDN w:val="0"/>
-        <w:adjustRightInd w:val="0"/>
-        <w:rPr>
-          <w:rFonts w:ascii="Courier New" w:hAnsi="Courier New" w:cs="Courier New"/>
-        </w:rPr>
-      </w:pPr>
-      <w:proofErr w:type="spellStart"/>
-      <w:r>
-        <w:rPr>
-          <w:rFonts w:ascii="Courier New" w:hAnsi="Courier New" w:cs="Courier New"/>
-          <w:b/>
-          <w:bCs/>
-        </w:rPr>
-        <w:t>nucl_id_ws_gauss_sigma</w:t>
-      </w:r>
-      <w:proofErr w:type="spellEnd"/>
-      <w:r>
-        <w:rPr>
-          <w:rFonts w:ascii="Courier New" w:hAnsi="Courier New" w:cs="Courier New"/>
-        </w:rPr>
-        <w:t xml:space="preserve">:   </w:t>
-      </w:r>
-      <w:proofErr w:type="spellStart"/>
-      <w:r>
-        <w:rPr>
-          <w:rFonts w:ascii="Courier New" w:hAnsi="Courier New" w:cs="Courier New"/>
-        </w:rPr>
-        <w:t>stdev</w:t>
-      </w:r>
-      <w:proofErr w:type="spellEnd"/>
-      <w:r>
-        <w:rPr>
-          <w:rFonts w:ascii="Courier New" w:hAnsi="Courier New" w:cs="Courier New"/>
-        </w:rPr>
-        <w:t xml:space="preserve"> </w:t>
-      </w:r>
-      <w:proofErr w:type="gramStart"/>
-      <w:r>
-        <w:rPr>
-          <w:rFonts w:ascii="Courier New" w:hAnsi="Courier New" w:cs="Courier New"/>
-        </w:rPr>
-        <w:t>for  gaussian</w:t>
-      </w:r>
-      <w:proofErr w:type="gramEnd"/>
-      <w:r>
-        <w:rPr>
-          <w:rFonts w:ascii="Courier New" w:hAnsi="Courier New" w:cs="Courier New"/>
-        </w:rPr>
-        <w:t xml:space="preserve"> kernel, gauss filter is applied to distance transform prior to watershed</w:t>
-      </w:r>
-    </w:p>
-    <w:p>
-      <w:pPr>
-        <w:tabs>
-          <w:tab w:val="left" w:pos="720"/>
-          <w:tab w:val="left" w:pos="1440"/>
-          <w:tab w:val="left" w:pos="2160"/>
-          <w:tab w:val="left" w:pos="2880"/>
-          <w:tab w:val="left" w:pos="3600"/>
-          <w:tab w:val="left" w:pos="4320"/>
-          <w:tab w:val="left" w:pos="5040"/>
-          <w:tab w:val="left" w:pos="5760"/>
-          <w:tab w:val="left" w:pos="6480"/>
-          <w:tab w:val="left" w:pos="7200"/>
-          <w:tab w:val="left" w:pos="7920"/>
-          <w:tab w:val="left" w:pos="8640"/>
-        </w:tabs>
-        <w:autoSpaceDE w:val="0"/>
-        <w:autoSpaceDN w:val="0"/>
-        <w:adjustRightInd w:val="0"/>
-        <w:rPr>
-          <w:rFonts w:ascii="Courier New" w:hAnsi="Courier New" w:cs="Courier New"/>
-        </w:rPr>
-      </w:pPr>
-    </w:p>
-    <w:p>
-      <w:pPr>
-        <w:tabs>
-          <w:tab w:val="left" w:pos="720"/>
-          <w:tab w:val="left" w:pos="1440"/>
-          <w:tab w:val="left" w:pos="2160"/>
-          <w:tab w:val="left" w:pos="2880"/>
-          <w:tab w:val="left" w:pos="3600"/>
-          <w:tab w:val="left" w:pos="4320"/>
-          <w:tab w:val="left" w:pos="5040"/>
-          <w:tab w:val="left" w:pos="5760"/>
-          <w:tab w:val="left" w:pos="6480"/>
-          <w:tab w:val="left" w:pos="7200"/>
-          <w:tab w:val="left" w:pos="7920"/>
-          <w:tab w:val="left" w:pos="8640"/>
-        </w:tabs>
-        <w:autoSpaceDE w:val="0"/>
-        <w:autoSpaceDN w:val="0"/>
-        <w:adjustRightInd w:val="0"/>
-        <w:rPr>
-          <w:rFonts w:ascii="Courier New" w:hAnsi="Courier New" w:cs="Courier New"/>
-        </w:rPr>
-      </w:pPr>
-      <w:proofErr w:type="spellStart"/>
-      <w:r>
-        <w:rPr>
-          <w:rFonts w:ascii="Courier New" w:hAnsi="Courier New" w:cs="Courier New"/>
-          <w:b/>
-          <w:bCs/>
-        </w:rPr>
-        <w:t>nucli_id_ws_min_dist</w:t>
-      </w:r>
-      <w:proofErr w:type="spellEnd"/>
-      <w:r>
-        <w:rPr>
-          <w:rFonts w:ascii="Courier New" w:hAnsi="Courier New" w:cs="Courier New"/>
-        </w:rPr>
-        <w:t>: peaks in the distance map must be at least this distance away (if closer, only larger peak will be kept)</w:t>
-      </w:r>
-    </w:p>
-    <w:p>
-      <w:pPr>
-        <w:tabs>
-          <w:tab w:val="left" w:pos="720"/>
-          <w:tab w:val="left" w:pos="1440"/>
-          <w:tab w:val="left" w:pos="2160"/>
-          <w:tab w:val="left" w:pos="2880"/>
-          <w:tab w:val="left" w:pos="3600"/>
-          <w:tab w:val="left" w:pos="4320"/>
-          <w:tab w:val="left" w:pos="5040"/>
-          <w:tab w:val="left" w:pos="5760"/>
-          <w:tab w:val="left" w:pos="6480"/>
-          <w:tab w:val="left" w:pos="7200"/>
-          <w:tab w:val="left" w:pos="7920"/>
-          <w:tab w:val="left" w:pos="8640"/>
-        </w:tabs>
-        <w:autoSpaceDE w:val="0"/>
-        <w:autoSpaceDN w:val="0"/>
-        <w:adjustRightInd w:val="0"/>
-        <w:rPr>
-          <w:rFonts w:ascii="Courier New" w:hAnsi="Courier New" w:cs="Courier New"/>
-        </w:rPr>
-      </w:pPr>
-    </w:p>
-    <w:p>
-      <w:pPr>
-        <w:tabs>
-          <w:tab w:val="left" w:pos="720"/>
-          <w:tab w:val="left" w:pos="1440"/>
-          <w:tab w:val="left" w:pos="2160"/>
-          <w:tab w:val="left" w:pos="2880"/>
-          <w:tab w:val="left" w:pos="3600"/>
-          <w:tab w:val="left" w:pos="4320"/>
-          <w:tab w:val="left" w:pos="5040"/>
-          <w:tab w:val="left" w:pos="5760"/>
-          <w:tab w:val="left" w:pos="6480"/>
-          <w:tab w:val="left" w:pos="7200"/>
-          <w:tab w:val="left" w:pos="7920"/>
-          <w:tab w:val="left" w:pos="8640"/>
-        </w:tabs>
-        <w:autoSpaceDE w:val="0"/>
-        <w:autoSpaceDN w:val="0"/>
-        <w:adjustRightInd w:val="0"/>
-        <w:rPr>
-          <w:rFonts w:ascii="Courier New" w:hAnsi="Courier New" w:cs="Courier New"/>
-        </w:rPr>
-      </w:pPr>
-      <w:proofErr w:type="spellStart"/>
-      <w:r>
-        <w:rPr>
-          <w:rFonts w:ascii="Courier New" w:hAnsi="Courier New" w:cs="Courier New"/>
-          <w:b/>
-          <w:bCs/>
-          <w:highlight w:val="yellow"/>
-        </w:rPr>
-        <w:t>nucl_id_th</w:t>
-      </w:r>
-      <w:proofErr w:type="spellEnd"/>
-      <w:r>
-        <w:rPr>
-          <w:rFonts w:ascii="Courier New" w:hAnsi="Courier New" w:cs="Courier New"/>
-          <w:b/>
-          <w:bCs/>
-          <w:highlight w:val="yellow"/>
-        </w:rPr>
-        <w:t xml:space="preserve">: </w:t>
-      </w:r>
-      <w:r>
-        <w:rPr>
-          <w:rFonts w:ascii="Courier New" w:hAnsi="Courier New" w:cs="Courier New"/>
-          <w:highlight w:val="yellow"/>
-        </w:rPr>
-        <w:t xml:space="preserve">thresholding algorithm to define nucleus objects (e.g. </w:t>
-      </w:r>
-      <w:r>
-        <w:rPr>
-          <w:rFonts w:ascii="Courier New" w:hAnsi="Courier New" w:cs="Courier New"/>
-          <w:highlight w:val="yellow"/>
-        </w:rPr>
-        <w:t>“</w:t>
-      </w:r>
-      <w:proofErr w:type="spellStart"/>
-      <w:r>
-        <w:rPr>
-          <w:rFonts w:ascii="Courier New" w:hAnsi="Courier New" w:cs="Courier New"/>
-          <w:highlight w:val="yellow"/>
-        </w:rPr>
-        <w:t>otsu</w:t>
-      </w:r>
-      <w:proofErr w:type="spellEnd"/>
-      <w:r>
-        <w:rPr>
-          <w:rFonts w:ascii="Courier New" w:hAnsi="Courier New" w:cs="Courier New"/>
-          <w:highlight w:val="yellow"/>
-        </w:rPr>
-        <w:t xml:space="preserve">” or </w:t>
-      </w:r>
-      <w:r>
-        <w:rPr>
-          <w:rFonts w:ascii="Courier New" w:hAnsi="Courier New" w:cs="Courier New"/>
-          <w:highlight w:val="yellow"/>
-        </w:rPr>
-        <w:t>“</w:t>
-      </w:r>
-      <w:r>
-        <w:rPr>
-          <w:rFonts w:ascii="Courier New" w:hAnsi="Courier New" w:cs="Courier New"/>
-          <w:highlight w:val="yellow"/>
-        </w:rPr>
-        <w:t>li”</w:t>
-      </w:r>
-      <w:r>
-        <w:rPr>
-          <w:rFonts w:ascii="Courier New" w:hAnsi="Courier New" w:cs="Courier New"/>
-          <w:highlight w:val="yellow"/>
-        </w:rPr>
-        <w:t>)</w:t>
-      </w:r>
-      <w:bookmarkStart w:id="0" w:name="_GoBack"/>
-      <w:bookmarkEnd w:id="0"/>
-    </w:p>
-    <w:p>
-      <w:pPr>
-        <w:tabs>
-          <w:tab w:val="left" w:pos="720"/>
-          <w:tab w:val="left" w:pos="1440"/>
-          <w:tab w:val="left" w:pos="2160"/>
-          <w:tab w:val="left" w:pos="2880"/>
-          <w:tab w:val="left" w:pos="3600"/>
-          <w:tab w:val="left" w:pos="4320"/>
-          <w:tab w:val="left" w:pos="5040"/>
-          <w:tab w:val="left" w:pos="5760"/>
-          <w:tab w:val="left" w:pos="6480"/>
-          <w:tab w:val="left" w:pos="7200"/>
-          <w:tab w:val="left" w:pos="7920"/>
-          <w:tab w:val="left" w:pos="8640"/>
-        </w:tabs>
-        <w:autoSpaceDE w:val="0"/>
-        <w:autoSpaceDN w:val="0"/>
-        <w:adjustRightInd w:val="0"/>
-        <w:rPr>
-          <w:rFonts w:ascii="Courier New" w:hAnsi="Courier New" w:cs="Courier New"/>
-        </w:rPr>
-      </w:pPr>
-    </w:p>
-    <w:p>
-      <w:pPr>
-        <w:tabs>
-          <w:tab w:val="left" w:pos="720"/>
-          <w:tab w:val="left" w:pos="1440"/>
-          <w:tab w:val="left" w:pos="2160"/>
-          <w:tab w:val="left" w:pos="2880"/>
-          <w:tab w:val="left" w:pos="3600"/>
-          <w:tab w:val="left" w:pos="4320"/>
-          <w:tab w:val="left" w:pos="5040"/>
-          <w:tab w:val="left" w:pos="5760"/>
-          <w:tab w:val="left" w:pos="6480"/>
-          <w:tab w:val="left" w:pos="7200"/>
-          <w:tab w:val="left" w:pos="7920"/>
-          <w:tab w:val="left" w:pos="8640"/>
-        </w:tabs>
-        <w:autoSpaceDE w:val="0"/>
-        <w:autoSpaceDN w:val="0"/>
-        <w:adjustRightInd w:val="0"/>
-        <w:rPr>
-          <w:rFonts w:ascii="Courier New" w:hAnsi="Courier New" w:cs="Courier New"/>
-        </w:rPr>
-      </w:pPr>
-      <w:proofErr w:type="spellStart"/>
-      <w:r>
-        <w:rPr>
-          <w:rFonts w:ascii="Courier New" w:hAnsi="Courier New" w:cs="Courier New"/>
-          <w:b/>
-          <w:bCs/>
-        </w:rPr>
         <w:t>nucl_id_min_solidity</w:t>
       </w:r>
       <w:proofErr w:type="spellEnd"/>
@@ -804,21 +760,7 @@
         <w:rPr>
           <w:rFonts w:ascii="Courier New" w:hAnsi="Courier New" w:cs="Courier New"/>
         </w:rPr>
-        <w:t xml:space="preserve">: minimum solidity to be included as a </w:t>
-      </w:r>
-      <w:proofErr w:type="gramStart"/>
-      <w:r>
-        <w:rPr>
-          <w:rFonts w:ascii="Courier New" w:hAnsi="Courier New" w:cs="Courier New"/>
-        </w:rPr>
-        <w:t>nuclei</w:t>
-      </w:r>
-      <w:proofErr w:type="gramEnd"/>
-      <w:r>
-        <w:rPr>
-          <w:rFonts w:ascii="Courier New" w:hAnsi="Courier New" w:cs="Courier New"/>
-        </w:rPr>
-        <w:t xml:space="preserve"> (otherwise object is discarded for the analysis)</w:t>
+        <w:t>: minimum solidity to be included as a nuclei (otherwise object is discarded for the analysis)</w:t>
       </w:r>
     </w:p>
     <w:p>
@@ -1410,63 +1352,118 @@
           <w:bCs/>
           <w:highlight w:val="yellow"/>
         </w:rPr>
-        <w:t>_R</w:t>
-      </w:r>
+        <w:t>_RFP</w:t>
+      </w:r>
+      <w:proofErr w:type="spellEnd"/>
+      <w:r>
+        <w:rPr>
+          <w:rFonts w:ascii="Courier New" w:hAnsi="Courier New" w:cs="Courier New"/>
+          <w:highlight w:val="yellow"/>
+        </w:rPr>
+        <w:t>: intensity threshold</w:t>
+      </w:r>
+      <w:r>
+        <w:rPr>
+          <w:rFonts w:ascii="Courier New" w:hAnsi="Courier New" w:cs="Courier New"/>
+          <w:highlight w:val="yellow"/>
+        </w:rPr>
+        <w:t xml:space="preserve"> for RFP image</w:t>
+      </w:r>
+      <w:r>
+        <w:rPr>
+          <w:rFonts w:ascii="Courier New" w:hAnsi="Courier New" w:cs="Courier New"/>
+          <w:highlight w:val="yellow"/>
+        </w:rPr>
+        <w:t>, local maxima smaller than thresh are ignored. Reduce this to detect blobs with less intensities.</w:t>
+      </w:r>
+    </w:p>
+    <w:p>
+      <w:pPr>
+        <w:tabs>
+          <w:tab w:val="left" w:pos="720"/>
+          <w:tab w:val="left" w:pos="1440"/>
+          <w:tab w:val="left" w:pos="2160"/>
+          <w:tab w:val="left" w:pos="2880"/>
+          <w:tab w:val="left" w:pos="3600"/>
+          <w:tab w:val="left" w:pos="4320"/>
+          <w:tab w:val="left" w:pos="5040"/>
+          <w:tab w:val="left" w:pos="5760"/>
+          <w:tab w:val="left" w:pos="6480"/>
+          <w:tab w:val="left" w:pos="7200"/>
+          <w:tab w:val="left" w:pos="7920"/>
+          <w:tab w:val="left" w:pos="8640"/>
+        </w:tabs>
+        <w:autoSpaceDE w:val="0"/>
+        <w:autoSpaceDN w:val="0"/>
+        <w:adjustRightInd w:val="0"/>
+        <w:rPr>
+          <w:rFonts w:ascii="Courier New" w:hAnsi="Courier New" w:cs="Courier New"/>
+        </w:rPr>
+      </w:pPr>
+    </w:p>
+    <w:p>
+      <w:pPr>
+        <w:tabs>
+          <w:tab w:val="left" w:pos="720"/>
+          <w:tab w:val="left" w:pos="1440"/>
+          <w:tab w:val="left" w:pos="2160"/>
+          <w:tab w:val="left" w:pos="2880"/>
+          <w:tab w:val="left" w:pos="3600"/>
+          <w:tab w:val="left" w:pos="4320"/>
+          <w:tab w:val="left" w:pos="5040"/>
+          <w:tab w:val="left" w:pos="5760"/>
+          <w:tab w:val="left" w:pos="6480"/>
+          <w:tab w:val="left" w:pos="7200"/>
+          <w:tab w:val="left" w:pos="7920"/>
+          <w:tab w:val="left" w:pos="8640"/>
+        </w:tabs>
+        <w:autoSpaceDE w:val="0"/>
+        <w:autoSpaceDN w:val="0"/>
+        <w:adjustRightInd w:val="0"/>
+        <w:rPr>
+          <w:rFonts w:ascii="Courier New" w:hAnsi="Courier New" w:cs="Courier New"/>
+        </w:rPr>
+      </w:pPr>
+    </w:p>
+    <w:p>
+      <w:pPr>
+        <w:tabs>
+          <w:tab w:val="left" w:pos="720"/>
+          <w:tab w:val="left" w:pos="1440"/>
+          <w:tab w:val="left" w:pos="2160"/>
+          <w:tab w:val="left" w:pos="2880"/>
+          <w:tab w:val="left" w:pos="3600"/>
+          <w:tab w:val="left" w:pos="4320"/>
+          <w:tab w:val="left" w:pos="5040"/>
+          <w:tab w:val="left" w:pos="5760"/>
+          <w:tab w:val="left" w:pos="6480"/>
+          <w:tab w:val="left" w:pos="7200"/>
+          <w:tab w:val="left" w:pos="7920"/>
+          <w:tab w:val="left" w:pos="8640"/>
+        </w:tabs>
+        <w:autoSpaceDE w:val="0"/>
+        <w:autoSpaceDN w:val="0"/>
+        <w:adjustRightInd w:val="0"/>
+        <w:rPr>
+          <w:rFonts w:ascii="Courier New" w:hAnsi="Courier New" w:cs="Courier New"/>
+        </w:rPr>
+      </w:pPr>
+      <w:proofErr w:type="spellStart"/>
       <w:r>
         <w:rPr>
           <w:rFonts w:ascii="Courier New" w:hAnsi="Courier New" w:cs="Courier New"/>
           <w:b/>
           <w:bCs/>
-          <w:highlight w:val="yellow"/>
-        </w:rPr>
-        <w:t>FP</w:t>
-      </w:r>
-      <w:proofErr w:type="spellEnd"/>
-      <w:r>
-        <w:rPr>
-          <w:rFonts w:ascii="Courier New" w:hAnsi="Courier New" w:cs="Courier New"/>
-          <w:highlight w:val="yellow"/>
-        </w:rPr>
-        <w:t>: intensity threshold</w:t>
-      </w:r>
-      <w:r>
-        <w:rPr>
-          <w:rFonts w:ascii="Courier New" w:hAnsi="Courier New" w:cs="Courier New"/>
-          <w:highlight w:val="yellow"/>
-        </w:rPr>
-        <w:t xml:space="preserve"> for RFP image</w:t>
-      </w:r>
-      <w:r>
-        <w:rPr>
-          <w:rFonts w:ascii="Courier New" w:hAnsi="Courier New" w:cs="Courier New"/>
-          <w:highlight w:val="yellow"/>
-        </w:rPr>
-        <w:t>, local maxima smaller than thresh are ignored. Reduce this to detect blobs with less intensities.</w:t>
-      </w:r>
-    </w:p>
-    <w:p>
-      <w:pPr>
-        <w:tabs>
-          <w:tab w:val="left" w:pos="720"/>
-          <w:tab w:val="left" w:pos="1440"/>
-          <w:tab w:val="left" w:pos="2160"/>
-          <w:tab w:val="left" w:pos="2880"/>
-          <w:tab w:val="left" w:pos="3600"/>
-          <w:tab w:val="left" w:pos="4320"/>
-          <w:tab w:val="left" w:pos="5040"/>
-          <w:tab w:val="left" w:pos="5760"/>
-          <w:tab w:val="left" w:pos="6480"/>
-          <w:tab w:val="left" w:pos="7200"/>
-          <w:tab w:val="left" w:pos="7920"/>
-          <w:tab w:val="left" w:pos="8640"/>
-        </w:tabs>
-        <w:autoSpaceDE w:val="0"/>
-        <w:autoSpaceDN w:val="0"/>
-        <w:adjustRightInd w:val="0"/>
-        <w:rPr>
-          <w:rFonts w:ascii="Courier New" w:hAnsi="Courier New" w:cs="Courier New"/>
-        </w:rPr>
-      </w:pPr>
+        </w:rPr>
+        <w:t>blob_overlap</w:t>
+      </w:r>
+      <w:proofErr w:type="spellEnd"/>
+      <w:r>
+        <w:rPr>
+          <w:rFonts w:ascii="Courier New" w:hAnsi="Courier New" w:cs="Courier New"/>
+        </w:rPr>
+        <w:t xml:space="preserve"> (0-1): if area of 2 blobs overlaps by a fraction greater than this threshold, the smaller blob is eliminated</w:t>
+      </w:r>
     </w:p>
     <w:p>
       <w:pPr>
@@ -1522,59 +1519,56 @@
           <w:b/>
           <w:bCs/>
         </w:rPr>
-        <w:t>blob_overlap</w:t>
-      </w:r>
-      <w:proofErr w:type="spellEnd"/>
-      <w:r>
-        <w:rPr>
-          <w:rFonts w:ascii="Courier New" w:hAnsi="Courier New" w:cs="Courier New"/>
-        </w:rPr>
-        <w:t xml:space="preserve"> (0-1): if area of 2 blobs overlaps by a fraction greater than this threshold, the smaller blob is eliminated</w:t>
-      </w:r>
-    </w:p>
-    <w:p>
-      <w:pPr>
-        <w:tabs>
-          <w:tab w:val="left" w:pos="720"/>
-          <w:tab w:val="left" w:pos="1440"/>
-          <w:tab w:val="left" w:pos="2160"/>
-          <w:tab w:val="left" w:pos="2880"/>
-          <w:tab w:val="left" w:pos="3600"/>
-          <w:tab w:val="left" w:pos="4320"/>
-          <w:tab w:val="left" w:pos="5040"/>
-          <w:tab w:val="left" w:pos="5760"/>
-          <w:tab w:val="left" w:pos="6480"/>
-          <w:tab w:val="left" w:pos="7200"/>
-          <w:tab w:val="left" w:pos="7920"/>
-          <w:tab w:val="left" w:pos="8640"/>
-        </w:tabs>
-        <w:autoSpaceDE w:val="0"/>
-        <w:autoSpaceDN w:val="0"/>
-        <w:adjustRightInd w:val="0"/>
-        <w:rPr>
-          <w:rFonts w:ascii="Courier New" w:hAnsi="Courier New" w:cs="Courier New"/>
-        </w:rPr>
-      </w:pPr>
-    </w:p>
-    <w:p>
-      <w:pPr>
-        <w:tabs>
-          <w:tab w:val="left" w:pos="720"/>
-          <w:tab w:val="left" w:pos="1440"/>
-          <w:tab w:val="left" w:pos="2160"/>
-          <w:tab w:val="left" w:pos="2880"/>
-          <w:tab w:val="left" w:pos="3600"/>
-          <w:tab w:val="left" w:pos="4320"/>
-          <w:tab w:val="left" w:pos="5040"/>
-          <w:tab w:val="left" w:pos="5760"/>
-          <w:tab w:val="left" w:pos="6480"/>
-          <w:tab w:val="left" w:pos="7200"/>
-          <w:tab w:val="left" w:pos="7920"/>
-          <w:tab w:val="left" w:pos="8640"/>
-        </w:tabs>
-        <w:autoSpaceDE w:val="0"/>
-        <w:autoSpaceDN w:val="0"/>
-        <w:adjustRightInd w:val="0"/>
+        <w:t>white_tophat</w:t>
+      </w:r>
+      <w:proofErr w:type="spellEnd"/>
+      <w:r>
+        <w:rPr>
+          <w:rFonts w:ascii="Courier New" w:hAnsi="Courier New" w:cs="Courier New"/>
+        </w:rPr>
+        <w:t xml:space="preserve"> 0/1: apply white </w:t>
+      </w:r>
+      <w:proofErr w:type="spellStart"/>
+      <w:r>
+        <w:rPr>
+          <w:rFonts w:ascii="Courier New" w:hAnsi="Courier New" w:cs="Courier New"/>
+        </w:rPr>
+        <w:t>tophat</w:t>
+      </w:r>
+      <w:proofErr w:type="spellEnd"/>
+      <w:r>
+        <w:rPr>
+          <w:rFonts w:ascii="Courier New" w:hAnsi="Courier New" w:cs="Courier New"/>
+        </w:rPr>
+        <w:t xml:space="preserve"> - returns the bright spots of an image that are smaller than the structuring element</w:t>
+      </w:r>
+    </w:p>
+    <w:p>
+      <w:pPr>
+        <w:tabs>
+          <w:tab w:val="left" w:pos="720"/>
+          <w:tab w:val="left" w:pos="1440"/>
+          <w:tab w:val="left" w:pos="2160"/>
+          <w:tab w:val="left" w:pos="2880"/>
+          <w:tab w:val="left" w:pos="3600"/>
+          <w:tab w:val="left" w:pos="4320"/>
+          <w:tab w:val="left" w:pos="5040"/>
+          <w:tab w:val="left" w:pos="5760"/>
+          <w:tab w:val="left" w:pos="6480"/>
+          <w:tab w:val="left" w:pos="7200"/>
+          <w:tab w:val="left" w:pos="7920"/>
+          <w:tab w:val="left" w:pos="8640"/>
+        </w:tabs>
+        <w:autoSpaceDE w:val="0"/>
+        <w:autoSpaceDN w:val="0"/>
+        <w:adjustRightInd w:val="0"/>
+        <w:rPr>
+          <w:rFonts w:ascii="Courier New" w:hAnsi="Courier New" w:cs="Courier New"/>
+        </w:rPr>
+      </w:pPr>
+    </w:p>
+    <w:p>
+      <w:pPr>
         <w:rPr>
           <w:rFonts w:ascii="Courier New" w:hAnsi="Courier New" w:cs="Courier New"/>
         </w:rPr>
@@ -1585,67 +1579,7 @@
           <w:rFonts w:ascii="Courier New" w:hAnsi="Courier New" w:cs="Courier New"/>
           <w:b/>
           <w:bCs/>
-        </w:rPr>
-        <w:t>white_tophat</w:t>
-      </w:r>
-      <w:proofErr w:type="spellEnd"/>
-      <w:r>
-        <w:rPr>
-          <w:rFonts w:ascii="Courier New" w:hAnsi="Courier New" w:cs="Courier New"/>
-        </w:rPr>
-        <w:t xml:space="preserve"> 0/1: apply white </w:t>
-      </w:r>
-      <w:proofErr w:type="spellStart"/>
-      <w:r>
-        <w:rPr>
-          <w:rFonts w:ascii="Courier New" w:hAnsi="Courier New" w:cs="Courier New"/>
-        </w:rPr>
-        <w:t>tophat</w:t>
-      </w:r>
-      <w:proofErr w:type="spellEnd"/>
-      <w:r>
-        <w:rPr>
-          <w:rFonts w:ascii="Courier New" w:hAnsi="Courier New" w:cs="Courier New"/>
-        </w:rPr>
-        <w:t xml:space="preserve"> - returns the bright spots of an image that are smaller than the structuring element</w:t>
-      </w:r>
-    </w:p>
-    <w:p>
-      <w:pPr>
-        <w:tabs>
-          <w:tab w:val="left" w:pos="720"/>
-          <w:tab w:val="left" w:pos="1440"/>
-          <w:tab w:val="left" w:pos="2160"/>
-          <w:tab w:val="left" w:pos="2880"/>
-          <w:tab w:val="left" w:pos="3600"/>
-          <w:tab w:val="left" w:pos="4320"/>
-          <w:tab w:val="left" w:pos="5040"/>
-          <w:tab w:val="left" w:pos="5760"/>
-          <w:tab w:val="left" w:pos="6480"/>
-          <w:tab w:val="left" w:pos="7200"/>
-          <w:tab w:val="left" w:pos="7920"/>
-          <w:tab w:val="left" w:pos="8640"/>
-        </w:tabs>
-        <w:autoSpaceDE w:val="0"/>
-        <w:autoSpaceDN w:val="0"/>
-        <w:adjustRightInd w:val="0"/>
-        <w:rPr>
-          <w:rFonts w:ascii="Courier New" w:hAnsi="Courier New" w:cs="Courier New"/>
-        </w:rPr>
-      </w:pPr>
-    </w:p>
-    <w:p>
-      <w:pPr>
-        <w:rPr>
-          <w:rFonts w:ascii="Courier New" w:hAnsi="Courier New" w:cs="Courier New"/>
-        </w:rPr>
-      </w:pPr>
-      <w:proofErr w:type="spellStart"/>
-      <w:r>
-        <w:rPr>
-          <w:rFonts w:ascii="Courier New" w:hAnsi="Courier New" w:cs="Courier New"/>
-          <w:b/>
-          <w:bCs/>
+          <w:highlight w:val="yellow"/>
         </w:rPr>
         <w:t>tophat_disk_size</w:t>
       </w:r>
@@ -1653,9 +1587,124 @@
       <w:r>
         <w:rPr>
           <w:rFonts w:ascii="Courier New" w:hAnsi="Courier New" w:cs="Courier New"/>
+          <w:highlight w:val="yellow"/>
         </w:rPr>
         <w:t>: structuring element is a disk, specify size here</w:t>
       </w:r>
+    </w:p>
+    <w:p>
+      <w:pPr>
+        <w:rPr>
+          <w:rFonts w:ascii="Courier New" w:hAnsi="Courier New" w:cs="Courier New"/>
+        </w:rPr>
+      </w:pPr>
+    </w:p>
+    <w:p>
+      <w:pPr>
+        <w:rPr>
+          <w:rFonts w:ascii="Courier New" w:hAnsi="Courier New" w:cs="Courier New"/>
+          <w:highlight w:val="yellow"/>
+        </w:rPr>
+      </w:pPr>
+      <w:proofErr w:type="spellStart"/>
+      <w:r>
+        <w:rPr>
+          <w:rFonts w:ascii="Courier New" w:hAnsi="Courier New" w:cs="Courier New"/>
+          <w:highlight w:val="yellow"/>
+        </w:rPr>
+        <w:t>GFP_ce_percentile_ll</w:t>
+      </w:r>
+      <w:proofErr w:type="spellEnd"/>
+      <w:r>
+        <w:rPr>
+          <w:rFonts w:ascii="Courier New" w:hAnsi="Courier New" w:cs="Courier New"/>
+          <w:highlight w:val="yellow"/>
+        </w:rPr>
+        <w:t>: percentile of pixels saturated from the bottom (low intensity)</w:t>
+      </w:r>
+    </w:p>
+    <w:p>
+      <w:pPr>
+        <w:rPr>
+          <w:rFonts w:ascii="Courier New" w:hAnsi="Courier New" w:cs="Courier New"/>
+          <w:highlight w:val="yellow"/>
+        </w:rPr>
+      </w:pPr>
+    </w:p>
+    <w:p>
+      <w:pPr>
+        <w:rPr>
+          <w:rFonts w:ascii="Courier New" w:hAnsi="Courier New" w:cs="Courier New"/>
+          <w:highlight w:val="yellow"/>
+        </w:rPr>
+      </w:pPr>
+      <w:proofErr w:type="spellStart"/>
+      <w:r>
+        <w:rPr>
+          <w:rFonts w:ascii="Courier New" w:hAnsi="Courier New" w:cs="Courier New"/>
+          <w:highlight w:val="yellow"/>
+        </w:rPr>
+        <w:t>GFP_ce_percentile_ul</w:t>
+      </w:r>
+      <w:proofErr w:type="spellEnd"/>
+      <w:r>
+        <w:rPr>
+          <w:rFonts w:ascii="Courier New" w:hAnsi="Courier New" w:cs="Courier New"/>
+          <w:highlight w:val="yellow"/>
+        </w:rPr>
+        <w:t>: percentile of pixels saturated from the top (high intensity)</w:t>
+      </w:r>
+    </w:p>
+    <w:p>
+      <w:pPr>
+        <w:rPr>
+          <w:rFonts w:ascii="Courier New" w:hAnsi="Courier New" w:cs="Courier New"/>
+          <w:highlight w:val="yellow"/>
+        </w:rPr>
+      </w:pPr>
+    </w:p>
+    <w:p>
+      <w:pPr>
+        <w:rPr>
+          <w:rFonts w:ascii="Courier New" w:hAnsi="Courier New" w:cs="Courier New"/>
+          <w:highlight w:val="yellow"/>
+        </w:rPr>
+      </w:pPr>
+      <w:proofErr w:type="spellStart"/>
+      <w:r>
+        <w:rPr>
+          <w:rFonts w:ascii="Courier New" w:hAnsi="Courier New" w:cs="Courier New"/>
+          <w:highlight w:val="yellow"/>
+        </w:rPr>
+        <w:t>RFP_ce_percentile_ll</w:t>
+      </w:r>
+      <w:proofErr w:type="spellEnd"/>
+    </w:p>
+    <w:p>
+      <w:pPr>
+        <w:rPr>
+          <w:rFonts w:ascii="Courier New" w:hAnsi="Courier New" w:cs="Courier New"/>
+          <w:highlight w:val="yellow"/>
+        </w:rPr>
+      </w:pPr>
+    </w:p>
+    <w:p>
+      <w:pPr>
+        <w:rPr>
+          <w:rFonts w:ascii="Courier New" w:hAnsi="Courier New" w:cs="Courier New"/>
+        </w:rPr>
+      </w:pPr>
+      <w:proofErr w:type="spellStart"/>
+      <w:r>
+        <w:rPr>
+          <w:rFonts w:ascii="Courier New" w:hAnsi="Courier New" w:cs="Courier New"/>
+          <w:highlight w:val="yellow"/>
+        </w:rPr>
+        <w:t>GFP_ce_percentile_ul</w:t>
+      </w:r>
+      <w:bookmarkStart w:id="0" w:name="_GoBack"/>
+      <w:bookmarkEnd w:id="0"/>
+      <w:proofErr w:type="spellEnd"/>
     </w:p>
     <w:sectPr>
       <w:pgSz w:w="12240" w:h="15840"/>

</xml_diff>